<commit_message>
Info Added to ПЗ
</commit_message>
<xml_diff>
--- a/ПЗ.docx
+++ b/ПЗ.docx
@@ -4,72 +4,506 @@
   <w:body>
     <w:p>
       <w:pPr>
-        <w:autoSpaceDE w:val="0"/>
-        <w:autoSpaceDN w:val="0"/>
-        <w:adjustRightInd w:val="0"/>
-        <w:spacing w:after="0" w:line="240" w:lineRule="auto"/>
+        <w:spacing w:after="0"/>
+        <w:ind w:left="-567"/>
         <w:jc w:val="center"/>
         <w:rPr>
-          <w:rFonts w:ascii="TimesNewRomanPSMT" w:hAnsi="TimesNewRomanPSMT" w:cs="TimesNewRomanPSMT"/>
-          <w:sz w:val="28"/>
-          <w:szCs w:val="28"/>
-        </w:rPr>
-      </w:pPr>
-      <w:r>
-        <w:rPr>
-          <w:rFonts w:ascii="TimesNewRomanPSMT" w:hAnsi="TimesNewRomanPSMT" w:cs="TimesNewRomanPSMT"/>
-          <w:sz w:val="28"/>
-          <w:szCs w:val="28"/>
-        </w:rPr>
-        <w:t>Титульный лист</w:t>
-      </w:r>
-    </w:p>
-    <w:p>
-      <w:pPr>
-        <w:autoSpaceDE w:val="0"/>
-        <w:autoSpaceDN w:val="0"/>
-        <w:adjustRightInd w:val="0"/>
-        <w:spacing w:after="0" w:line="240" w:lineRule="auto"/>
+          <w:rFonts w:ascii="Times New Roman" w:hAnsi="Times New Roman" w:cs="Times New Roman"/>
+          <w:sz w:val="32"/>
+          <w:szCs w:val="32"/>
+        </w:rPr>
+      </w:pPr>
+      <w:r>
+        <w:rPr>
+          <w:rFonts w:ascii="Times New Roman" w:hAnsi="Times New Roman" w:cs="Times New Roman"/>
+          <w:sz w:val="32"/>
+          <w:szCs w:val="32"/>
+        </w:rPr>
+        <w:t>Министерство образования Республики Беларусь</w:t>
+      </w:r>
+    </w:p>
+    <w:p>
+      <w:pPr>
+        <w:spacing w:before="120" w:after="0"/>
+        <w:ind w:left="-567"/>
         <w:jc w:val="center"/>
         <w:rPr>
-          <w:rFonts w:ascii="TimesNewRomanPSMT" w:hAnsi="TimesNewRomanPSMT" w:cs="TimesNewRomanPSMT"/>
-          <w:sz w:val="28"/>
-          <w:szCs w:val="28"/>
-          <w:lang w:val="en-US"/>
-        </w:rPr>
-      </w:pPr>
-      <w:r>
-        <w:rPr>
-          <w:rFonts w:ascii="TimesNewRomanPSMT" w:hAnsi="TimesNewRomanPSMT" w:cs="TimesNewRomanPSMT"/>
-          <w:sz w:val="28"/>
-          <w:szCs w:val="28"/>
-          <w:lang w:val="en-US"/>
-        </w:rPr>
-        <w:t>Secure disk</w:t>
-      </w:r>
-    </w:p>
-    <w:p>
-      <w:pPr>
-        <w:rPr>
-          <w:rFonts w:ascii="Times New Roman" w:hAnsi="Times New Roman" w:cs="Times New Roman"/>
-          <w:b/>
-          <w:sz w:val="36"/>
-          <w:szCs w:val="36"/>
-        </w:rPr>
-      </w:pPr>
-      <w:r>
-        <w:rPr>
-          <w:rFonts w:ascii="Times New Roman" w:hAnsi="Times New Roman" w:cs="Times New Roman"/>
-          <w:b/>
-          <w:sz w:val="36"/>
-          <w:szCs w:val="36"/>
-        </w:rPr>
-        <w:br w:type="page"/>
+          <w:rFonts w:ascii="Times New Roman" w:hAnsi="Times New Roman" w:cs="Times New Roman"/>
+          <w:sz w:val="32"/>
+          <w:szCs w:val="32"/>
+        </w:rPr>
+      </w:pPr>
+      <w:r>
+        <w:rPr>
+          <w:rFonts w:ascii="Times New Roman" w:hAnsi="Times New Roman" w:cs="Times New Roman"/>
+          <w:sz w:val="32"/>
+          <w:szCs w:val="32"/>
+        </w:rPr>
+        <w:t xml:space="preserve">Учреждение образования </w:t>
+      </w:r>
+    </w:p>
+    <w:p>
+      <w:pPr>
+        <w:spacing w:before="120" w:after="0"/>
+        <w:ind w:left="-567"/>
+        <w:jc w:val="center"/>
+        <w:rPr>
+          <w:rFonts w:ascii="Times New Roman" w:hAnsi="Times New Roman" w:cs="Times New Roman"/>
+          <w:sz w:val="32"/>
+          <w:szCs w:val="32"/>
+        </w:rPr>
+      </w:pPr>
+      <w:r>
+        <w:rPr>
+          <w:rFonts w:ascii="Times New Roman" w:hAnsi="Times New Roman" w:cs="Times New Roman"/>
+          <w:sz w:val="32"/>
+          <w:szCs w:val="32"/>
+        </w:rPr>
+        <w:t>БЕЛОРУССКИЙ ГОСУДАРСТВЕННЫЙ УНИВЕРСИТЕТ  ИНФОРМАТИКИ И РАДИОЭЛЕКТРОНИКИ</w:t>
+      </w:r>
+    </w:p>
+    <w:p>
+      <w:pPr>
+        <w:spacing w:after="0"/>
+        <w:ind w:left="-567"/>
+        <w:jc w:val="both"/>
+        <w:rPr>
+          <w:rFonts w:ascii="Times New Roman" w:hAnsi="Times New Roman" w:cs="Times New Roman"/>
+          <w:sz w:val="32"/>
+          <w:szCs w:val="32"/>
+        </w:rPr>
+      </w:pPr>
+      <w:r>
+        <w:rPr>
+          <w:rFonts w:ascii="Times New Roman" w:hAnsi="Times New Roman" w:cs="Times New Roman"/>
+          <w:sz w:val="32"/>
+          <w:szCs w:val="32"/>
+        </w:rPr>
+        <w:t>Факультет компьютерных систем и сетей</w:t>
+      </w:r>
+    </w:p>
+    <w:p>
+      <w:pPr>
+        <w:spacing w:after="0"/>
+        <w:ind w:left="-567"/>
+        <w:jc w:val="both"/>
+        <w:rPr>
+          <w:rFonts w:ascii="Times New Roman" w:hAnsi="Times New Roman" w:cs="Times New Roman"/>
+          <w:sz w:val="32"/>
+          <w:szCs w:val="32"/>
+        </w:rPr>
+      </w:pPr>
+      <w:r>
+        <w:rPr>
+          <w:rFonts w:ascii="Times New Roman" w:hAnsi="Times New Roman" w:cs="Times New Roman"/>
+          <w:sz w:val="32"/>
+          <w:szCs w:val="32"/>
+        </w:rPr>
+        <w:t>Кафедра электронных вычислительных машин</w:t>
+      </w:r>
+    </w:p>
+    <w:p>
+      <w:pPr>
+        <w:spacing w:after="0"/>
+        <w:ind w:left="-567"/>
+        <w:rPr>
+          <w:rFonts w:ascii="Times New Roman" w:hAnsi="Times New Roman" w:cs="Times New Roman"/>
+          <w:sz w:val="32"/>
+          <w:szCs w:val="32"/>
+        </w:rPr>
+      </w:pPr>
+      <w:r>
+        <w:rPr>
+          <w:rFonts w:ascii="Times New Roman" w:hAnsi="Times New Roman" w:cs="Times New Roman"/>
+          <w:sz w:val="32"/>
+          <w:szCs w:val="32"/>
+        </w:rPr>
+        <w:t xml:space="preserve">Дисциплина: </w:t>
+      </w:r>
+      <w:r>
+        <w:rPr>
+          <w:rFonts w:ascii="Times New Roman" w:hAnsi="Times New Roman" w:cs="Times New Roman"/>
+          <w:sz w:val="32"/>
+          <w:szCs w:val="28"/>
+        </w:rPr>
+        <w:t>Системное программное обеспечение вычислительных  машин</w:t>
+      </w:r>
+      <w:r>
+        <w:rPr>
+          <w:rFonts w:ascii="Times New Roman" w:hAnsi="Times New Roman" w:cs="Times New Roman"/>
+          <w:sz w:val="32"/>
+          <w:szCs w:val="32"/>
+        </w:rPr>
+        <w:t xml:space="preserve"> (СПОВМ)</w:t>
+      </w:r>
+    </w:p>
+    <w:p>
+      <w:pPr>
+        <w:spacing w:after="0"/>
+        <w:ind w:left="-567"/>
+        <w:rPr>
+          <w:rFonts w:ascii="Times New Roman" w:hAnsi="Times New Roman" w:cs="Times New Roman"/>
+          <w:sz w:val="32"/>
+          <w:szCs w:val="32"/>
+        </w:rPr>
+      </w:pPr>
+    </w:p>
+    <w:p>
+      <w:pPr>
+        <w:spacing w:after="0"/>
+        <w:ind w:left="-567"/>
+        <w:jc w:val="center"/>
+        <w:rPr>
+          <w:rFonts w:ascii="Times New Roman" w:hAnsi="Times New Roman" w:cs="Times New Roman"/>
+          <w:sz w:val="32"/>
+          <w:szCs w:val="32"/>
+        </w:rPr>
+      </w:pPr>
+      <w:r>
+        <w:rPr>
+          <w:rFonts w:ascii="Times New Roman" w:hAnsi="Times New Roman" w:cs="Times New Roman"/>
+          <w:sz w:val="32"/>
+          <w:szCs w:val="32"/>
+        </w:rPr>
+        <w:t>ПОЯСНИТЕЛЬНАЯ ЗАПИСКА</w:t>
+      </w:r>
+    </w:p>
+    <w:p>
+      <w:pPr>
+        <w:spacing w:after="0"/>
+        <w:ind w:left="-567"/>
+        <w:jc w:val="center"/>
+        <w:rPr>
+          <w:rFonts w:ascii="Times New Roman" w:hAnsi="Times New Roman" w:cs="Times New Roman"/>
+          <w:sz w:val="32"/>
+          <w:szCs w:val="32"/>
+        </w:rPr>
+      </w:pPr>
+      <w:r>
+        <w:rPr>
+          <w:rFonts w:ascii="Times New Roman" w:hAnsi="Times New Roman" w:cs="Times New Roman"/>
+          <w:sz w:val="32"/>
+          <w:szCs w:val="32"/>
+        </w:rPr>
+        <w:t>к курсовому проекту</w:t>
+      </w:r>
+    </w:p>
+    <w:p>
+      <w:pPr>
+        <w:spacing w:after="0"/>
+        <w:ind w:left="-567"/>
+        <w:jc w:val="center"/>
+        <w:rPr>
+          <w:rFonts w:ascii="Times New Roman" w:hAnsi="Times New Roman" w:cs="Times New Roman"/>
+          <w:sz w:val="32"/>
+          <w:szCs w:val="32"/>
+        </w:rPr>
+      </w:pPr>
+      <w:r>
+        <w:rPr>
+          <w:rFonts w:ascii="Times New Roman" w:hAnsi="Times New Roman" w:cs="Times New Roman"/>
+          <w:sz w:val="32"/>
+          <w:szCs w:val="32"/>
+        </w:rPr>
+        <w:t>на тему:</w:t>
+      </w:r>
+    </w:p>
+    <w:p>
+      <w:pPr>
+        <w:spacing w:after="0"/>
+        <w:ind w:left="-567"/>
+        <w:jc w:val="both"/>
+        <w:rPr>
+          <w:rFonts w:ascii="Times New Roman" w:hAnsi="Times New Roman" w:cs="Times New Roman"/>
+          <w:sz w:val="32"/>
+          <w:szCs w:val="32"/>
+        </w:rPr>
+      </w:pPr>
+    </w:p>
+    <w:p>
+      <w:pPr>
+        <w:spacing w:after="0"/>
+        <w:ind w:left="-567"/>
+        <w:jc w:val="center"/>
+        <w:rPr>
+          <w:rFonts w:ascii="Times New Roman" w:hAnsi="Times New Roman" w:cs="Times New Roman"/>
+          <w:sz w:val="32"/>
+          <w:szCs w:val="32"/>
+        </w:rPr>
+      </w:pPr>
+      <w:r>
+        <w:rPr>
+          <w:rFonts w:ascii="Times New Roman" w:hAnsi="Times New Roman" w:cs="Times New Roman"/>
+          <w:sz w:val="32"/>
+          <w:szCs w:val="32"/>
+        </w:rPr>
+        <w:t>«Защищённый диск»</w:t>
+      </w:r>
+    </w:p>
+    <w:p>
+      <w:pPr>
+        <w:spacing w:after="0"/>
+        <w:ind w:left="-567"/>
+        <w:jc w:val="both"/>
+        <w:rPr>
+          <w:rFonts w:ascii="Times New Roman" w:hAnsi="Times New Roman" w:cs="Times New Roman"/>
+          <w:sz w:val="32"/>
+          <w:szCs w:val="32"/>
+        </w:rPr>
+      </w:pPr>
+    </w:p>
+    <w:p>
+      <w:pPr>
+        <w:spacing w:after="0"/>
+        <w:ind w:left="-567"/>
+        <w:jc w:val="both"/>
+        <w:rPr>
+          <w:rFonts w:ascii="Times New Roman" w:hAnsi="Times New Roman" w:cs="Times New Roman"/>
+          <w:sz w:val="32"/>
+          <w:szCs w:val="32"/>
+        </w:rPr>
+      </w:pPr>
+    </w:p>
+    <w:p>
+      <w:pPr>
+        <w:spacing w:after="0"/>
+        <w:ind w:left="-567"/>
+        <w:jc w:val="both"/>
+        <w:rPr>
+          <w:rFonts w:ascii="Times New Roman" w:hAnsi="Times New Roman" w:cs="Times New Roman"/>
+          <w:sz w:val="32"/>
+          <w:szCs w:val="32"/>
+        </w:rPr>
+      </w:pPr>
+    </w:p>
+    <w:p>
+      <w:pPr>
+        <w:spacing w:after="0"/>
+        <w:ind w:left="-567"/>
+        <w:jc w:val="both"/>
+        <w:rPr>
+          <w:rFonts w:ascii="Times New Roman" w:hAnsi="Times New Roman" w:cs="Times New Roman"/>
+          <w:sz w:val="32"/>
+          <w:szCs w:val="32"/>
+        </w:rPr>
+      </w:pPr>
+    </w:p>
+    <w:p>
+      <w:pPr>
+        <w:spacing w:after="0"/>
+        <w:ind w:left="-567"/>
+        <w:jc w:val="both"/>
+        <w:rPr>
+          <w:rFonts w:ascii="Times New Roman" w:hAnsi="Times New Roman" w:cs="Times New Roman"/>
+          <w:sz w:val="32"/>
+          <w:szCs w:val="32"/>
+        </w:rPr>
+      </w:pPr>
+      <w:r>
+        <w:rPr>
+          <w:rFonts w:ascii="Times New Roman" w:hAnsi="Times New Roman" w:cs="Times New Roman"/>
+          <w:sz w:val="32"/>
+          <w:szCs w:val="32"/>
+        </w:rPr>
+        <w:t xml:space="preserve">                                                  Студент:  гр.350501              </w:t>
+      </w:r>
+      <w:r>
+        <w:rPr>
+          <w:rFonts w:ascii="Times New Roman" w:hAnsi="Times New Roman" w:cs="Times New Roman"/>
+          <w:sz w:val="32"/>
+          <w:szCs w:val="32"/>
+        </w:rPr>
+        <w:t>Милько А. В.</w:t>
+      </w:r>
+    </w:p>
+    <w:p>
+      <w:pPr>
+        <w:spacing w:after="0"/>
+        <w:ind w:left="-567"/>
+        <w:jc w:val="both"/>
+        <w:rPr>
+          <w:rFonts w:ascii="Times New Roman" w:hAnsi="Times New Roman" w:cs="Times New Roman"/>
+          <w:sz w:val="32"/>
+          <w:szCs w:val="32"/>
+        </w:rPr>
+      </w:pPr>
+    </w:p>
+    <w:p>
+      <w:pPr>
+        <w:spacing w:after="0"/>
+        <w:ind w:left="-567"/>
+        <w:jc w:val="both"/>
+        <w:rPr>
+          <w:rFonts w:ascii="Times New Roman" w:hAnsi="Times New Roman" w:cs="Times New Roman"/>
+          <w:sz w:val="32"/>
+          <w:szCs w:val="32"/>
+        </w:rPr>
+      </w:pPr>
+      <w:r>
+        <w:rPr>
+          <w:rFonts w:ascii="Times New Roman" w:hAnsi="Times New Roman" w:cs="Times New Roman"/>
+          <w:sz w:val="32"/>
+          <w:szCs w:val="32"/>
+        </w:rPr>
+        <w:t xml:space="preserve">                                                  Руководитель:                        Яночкин А.Л.</w:t>
+      </w:r>
+    </w:p>
+    <w:p>
+      <w:pPr>
+        <w:spacing w:after="0"/>
+        <w:ind w:left="-567"/>
+        <w:jc w:val="center"/>
+        <w:rPr>
+          <w:rFonts w:ascii="Times New Roman" w:hAnsi="Times New Roman" w:cs="Times New Roman"/>
+          <w:sz w:val="32"/>
+          <w:szCs w:val="32"/>
+        </w:rPr>
+      </w:pPr>
+    </w:p>
+    <w:p>
+      <w:pPr>
+        <w:spacing w:after="0"/>
+        <w:ind w:left="-567"/>
+        <w:jc w:val="center"/>
+        <w:rPr>
+          <w:rFonts w:ascii="Times New Roman" w:hAnsi="Times New Roman" w:cs="Times New Roman"/>
+          <w:sz w:val="32"/>
+          <w:szCs w:val="32"/>
+        </w:rPr>
+      </w:pPr>
+    </w:p>
+    <w:p>
+      <w:pPr>
+        <w:spacing w:after="0"/>
+        <w:ind w:left="-567"/>
+        <w:jc w:val="center"/>
+        <w:rPr>
+          <w:rFonts w:ascii="Times New Roman" w:hAnsi="Times New Roman" w:cs="Times New Roman"/>
+          <w:sz w:val="32"/>
+          <w:szCs w:val="32"/>
+        </w:rPr>
+      </w:pPr>
+    </w:p>
+    <w:p>
+      <w:pPr>
+        <w:spacing w:after="0"/>
+        <w:ind w:left="-567"/>
+        <w:jc w:val="center"/>
+        <w:rPr>
+          <w:rFonts w:ascii="Times New Roman" w:hAnsi="Times New Roman" w:cs="Times New Roman"/>
+          <w:sz w:val="32"/>
+          <w:szCs w:val="32"/>
+        </w:rPr>
+      </w:pPr>
+    </w:p>
+    <w:p>
+      <w:pPr>
+        <w:spacing w:after="0"/>
+        <w:ind w:left="-567"/>
+        <w:jc w:val="center"/>
+        <w:rPr>
+          <w:rFonts w:ascii="Times New Roman" w:hAnsi="Times New Roman" w:cs="Times New Roman"/>
+          <w:sz w:val="32"/>
+          <w:szCs w:val="32"/>
+        </w:rPr>
+      </w:pPr>
+    </w:p>
+    <w:p>
+      <w:pPr>
+        <w:spacing w:after="0"/>
+        <w:ind w:left="-567"/>
+        <w:jc w:val="center"/>
+        <w:rPr>
+          <w:rFonts w:ascii="Times New Roman" w:hAnsi="Times New Roman" w:cs="Times New Roman"/>
+          <w:sz w:val="32"/>
+          <w:szCs w:val="32"/>
+        </w:rPr>
+      </w:pPr>
+    </w:p>
+    <w:p>
+      <w:pPr>
+        <w:spacing w:after="0"/>
+        <w:ind w:left="-567"/>
+        <w:jc w:val="center"/>
+        <w:rPr>
+          <w:rFonts w:ascii="Times New Roman" w:hAnsi="Times New Roman" w:cs="Times New Roman"/>
+          <w:sz w:val="32"/>
+          <w:szCs w:val="32"/>
+        </w:rPr>
+      </w:pPr>
+    </w:p>
+    <w:p>
+      <w:pPr>
+        <w:spacing w:after="0"/>
+        <w:ind w:left="-567"/>
+        <w:jc w:val="center"/>
+        <w:rPr>
+          <w:rFonts w:ascii="Times New Roman" w:hAnsi="Times New Roman" w:cs="Times New Roman"/>
+          <w:sz w:val="32"/>
+          <w:szCs w:val="32"/>
+        </w:rPr>
+      </w:pPr>
+    </w:p>
+    <w:p>
+      <w:pPr>
+        <w:spacing w:after="0"/>
+        <w:ind w:left="-567"/>
+        <w:jc w:val="center"/>
+        <w:rPr>
+          <w:rFonts w:ascii="Times New Roman" w:hAnsi="Times New Roman" w:cs="Times New Roman"/>
+          <w:sz w:val="32"/>
+          <w:szCs w:val="32"/>
+        </w:rPr>
+      </w:pPr>
+    </w:p>
+    <w:p>
+      <w:pPr>
+        <w:spacing w:after="0"/>
+        <w:ind w:left="-567"/>
+        <w:jc w:val="center"/>
+        <w:rPr>
+          <w:rFonts w:ascii="Times New Roman" w:hAnsi="Times New Roman" w:cs="Times New Roman"/>
+          <w:sz w:val="32"/>
+          <w:szCs w:val="32"/>
+        </w:rPr>
+      </w:pPr>
+    </w:p>
+    <w:p>
+      <w:pPr>
+        <w:spacing w:after="0"/>
+        <w:ind w:left="-567"/>
+        <w:jc w:val="center"/>
+        <w:rPr>
+          <w:rFonts w:ascii="Times New Roman" w:hAnsi="Times New Roman" w:cs="Times New Roman"/>
+          <w:sz w:val="32"/>
+          <w:szCs w:val="32"/>
+        </w:rPr>
+      </w:pPr>
+    </w:p>
+    <w:p>
+      <w:pPr>
+        <w:spacing w:after="0"/>
+        <w:ind w:left="-567"/>
+        <w:jc w:val="center"/>
+        <w:rPr>
+          <w:rFonts w:ascii="Times New Roman" w:hAnsi="Times New Roman" w:cs="Times New Roman"/>
+          <w:sz w:val="32"/>
+          <w:szCs w:val="32"/>
+        </w:rPr>
+      </w:pPr>
+      <w:r>
+        <w:rPr>
+          <w:rFonts w:ascii="Times New Roman" w:hAnsi="Times New Roman" w:cs="Times New Roman"/>
+          <w:sz w:val="32"/>
+          <w:szCs w:val="32"/>
+        </w:rPr>
+        <w:t>Минск 2015</w:t>
       </w:r>
     </w:p>
     <w:sdt>
       <w:sdtPr>
         <w:rPr>
+          <w:rFonts w:ascii="Times New Roman" w:hAnsi="Times New Roman" w:cs="Times New Roman"/>
           <w:b/>
           <w:bCs/>
         </w:rPr>
@@ -87,8 +521,15 @@
       </w:sdtEndPr>
       <w:sdtContent>
         <w:p>
+          <w:pPr>
+            <w:spacing w:after="0"/>
+            <w:rPr>
+              <w:rFonts w:ascii="Times New Roman" w:hAnsi="Times New Roman" w:cs="Times New Roman"/>
+            </w:rPr>
+          </w:pPr>
           <w:r>
             <w:rPr>
+              <w:rFonts w:ascii="Times New Roman" w:hAnsi="Times New Roman" w:cs="Times New Roman"/>
               <w:sz w:val="36"/>
               <w:szCs w:val="36"/>
             </w:rPr>
@@ -108,22 +549,31 @@
             </w:rPr>
           </w:pPr>
           <w:r>
+            <w:rPr>
+              <w:rFonts w:ascii="Times New Roman" w:hAnsi="Times New Roman" w:cs="Times New Roman"/>
+            </w:rPr>
             <w:fldChar w:fldCharType="begin"/>
           </w:r>
           <w:r>
+            <w:rPr>
+              <w:rFonts w:ascii="Times New Roman" w:hAnsi="Times New Roman" w:cs="Times New Roman"/>
+            </w:rPr>
             <w:instrText xml:space="preserve"> TOC \o "1-3" \h \z \u </w:instrText>
           </w:r>
           <w:r>
+            <w:rPr>
+              <w:rFonts w:ascii="Times New Roman" w:hAnsi="Times New Roman" w:cs="Times New Roman"/>
+            </w:rPr>
             <w:fldChar w:fldCharType="separate"/>
           </w:r>
-          <w:hyperlink w:anchor="_Toc416038431" w:history="1">
+          <w:hyperlink w:anchor="_Toc419663749" w:history="1">
             <w:r>
               <w:rPr>
                 <w:rStyle w:val="a9"/>
                 <w:rFonts w:ascii="Times New Roman" w:hAnsi="Times New Roman" w:cs="Times New Roman"/>
                 <w:noProof/>
               </w:rPr>
-              <w:t>1. Введение</w:t>
+              <w:t>ВВЕДЕНИЕ</w:t>
             </w:r>
             <w:r>
               <w:rPr>
@@ -144,7 +594,7 @@
                 <w:noProof/>
                 <w:webHidden/>
               </w:rPr>
-              <w:instrText xml:space="preserve"> PAGEREF _Toc416038431 \h </w:instrText>
+              <w:instrText xml:space="preserve"> PAGEREF _Toc419663749 \h </w:instrText>
             </w:r>
             <w:r>
               <w:rPr>
@@ -164,7 +614,7 @@
                 <w:noProof/>
                 <w:webHidden/>
               </w:rPr>
-              <w:t>3</w:t>
+              <w:t>6</w:t>
             </w:r>
             <w:r>
               <w:rPr>
@@ -187,14 +637,14 @@
               <w:lang w:eastAsia="ru-RU"/>
             </w:rPr>
           </w:pPr>
-          <w:hyperlink w:anchor="_Toc416038432" w:history="1">
+          <w:hyperlink w:anchor="_Toc419663750" w:history="1">
             <w:r>
               <w:rPr>
                 <w:rStyle w:val="a9"/>
                 <w:rFonts w:ascii="Times New Roman" w:hAnsi="Times New Roman" w:cs="Times New Roman"/>
                 <w:noProof/>
               </w:rPr>
-              <w:t>2. Обзор литературы</w:t>
+              <w:t>2. ОБЗОР ЛИТЕРАТУРЫ</w:t>
             </w:r>
             <w:r>
               <w:rPr>
@@ -215,7 +665,7 @@
                 <w:noProof/>
                 <w:webHidden/>
               </w:rPr>
-              <w:instrText xml:space="preserve"> PAGEREF _Toc416038432 \h </w:instrText>
+              <w:instrText xml:space="preserve"> PAGEREF _Toc419663750 \h </w:instrText>
             </w:r>
             <w:r>
               <w:rPr>
@@ -235,7 +685,7 @@
                 <w:noProof/>
                 <w:webHidden/>
               </w:rPr>
-              <w:t>4</w:t>
+              <w:t>7</w:t>
             </w:r>
             <w:r>
               <w:rPr>
@@ -257,14 +707,31 @@
               <w:lang w:eastAsia="ru-RU"/>
             </w:rPr>
           </w:pPr>
-          <w:hyperlink w:anchor="_Toc416038433" w:history="1">
+          <w:hyperlink w:anchor="_Toc419663751" w:history="1">
             <w:r>
               <w:rPr>
                 <w:rStyle w:val="a9"/>
                 <w:rFonts w:ascii="Times New Roman" w:hAnsi="Times New Roman" w:cs="Times New Roman"/>
                 <w:noProof/>
               </w:rPr>
-              <w:t>2.1. Устройство логического диска</w:t>
+              <w:t>2.</w:t>
+            </w:r>
+            <w:r>
+              <w:rPr>
+                <w:rStyle w:val="a9"/>
+                <w:rFonts w:ascii="Times New Roman" w:hAnsi="Times New Roman" w:cs="Times New Roman"/>
+                <w:noProof/>
+                <w:lang w:val="en-US"/>
+              </w:rPr>
+              <w:t>2</w:t>
+            </w:r>
+            <w:r>
+              <w:rPr>
+                <w:rStyle w:val="a9"/>
+                <w:rFonts w:ascii="Times New Roman" w:hAnsi="Times New Roman" w:cs="Times New Roman"/>
+                <w:noProof/>
+              </w:rPr>
+              <w:t>. Шифрование/дешифрование</w:t>
             </w:r>
             <w:r>
               <w:rPr>
@@ -285,7 +752,7 @@
                 <w:noProof/>
                 <w:webHidden/>
               </w:rPr>
-              <w:instrText xml:space="preserve"> PAGEREF _Toc416038433 \h </w:instrText>
+              <w:instrText xml:space="preserve"> PAGEREF _Toc419663751 \h </w:instrText>
             </w:r>
             <w:r>
               <w:rPr>
@@ -305,7 +772,218 @@
                 <w:noProof/>
                 <w:webHidden/>
               </w:rPr>
-              <w:t>4</w:t>
+              <w:t>7</w:t>
+            </w:r>
+            <w:r>
+              <w:rPr>
+                <w:noProof/>
+                <w:webHidden/>
+              </w:rPr>
+              <w:fldChar w:fldCharType="end"/>
+            </w:r>
+          </w:hyperlink>
+        </w:p>
+        <w:p>
+          <w:pPr>
+            <w:pStyle w:val="31"/>
+            <w:tabs>
+              <w:tab w:val="right" w:leader="dot" w:pos="9345"/>
+            </w:tabs>
+            <w:rPr>
+              <w:noProof/>
+              <w:lang w:eastAsia="ru-RU"/>
+            </w:rPr>
+          </w:pPr>
+          <w:hyperlink w:anchor="_Toc419663752" w:history="1">
+            <w:r>
+              <w:rPr>
+                <w:rStyle w:val="a9"/>
+                <w:rFonts w:ascii="Times New Roman" w:hAnsi="Times New Roman" w:cs="Times New Roman"/>
+                <w:noProof/>
+              </w:rPr>
+              <w:t>2.1.1. RSA</w:t>
+            </w:r>
+            <w:r>
+              <w:rPr>
+                <w:noProof/>
+                <w:webHidden/>
+              </w:rPr>
+              <w:tab/>
+            </w:r>
+            <w:r>
+              <w:rPr>
+                <w:noProof/>
+                <w:webHidden/>
+              </w:rPr>
+              <w:fldChar w:fldCharType="begin"/>
+            </w:r>
+            <w:r>
+              <w:rPr>
+                <w:noProof/>
+                <w:webHidden/>
+              </w:rPr>
+              <w:instrText xml:space="preserve"> PAGEREF _Toc419663752 \h </w:instrText>
+            </w:r>
+            <w:r>
+              <w:rPr>
+                <w:noProof/>
+                <w:webHidden/>
+              </w:rPr>
+            </w:r>
+            <w:r>
+              <w:rPr>
+                <w:noProof/>
+                <w:webHidden/>
+              </w:rPr>
+              <w:fldChar w:fldCharType="separate"/>
+            </w:r>
+            <w:r>
+              <w:rPr>
+                <w:noProof/>
+                <w:webHidden/>
+              </w:rPr>
+              <w:t>7</w:t>
+            </w:r>
+            <w:r>
+              <w:rPr>
+                <w:noProof/>
+                <w:webHidden/>
+              </w:rPr>
+              <w:fldChar w:fldCharType="end"/>
+            </w:r>
+          </w:hyperlink>
+        </w:p>
+        <w:p>
+          <w:pPr>
+            <w:pStyle w:val="31"/>
+            <w:tabs>
+              <w:tab w:val="right" w:leader="dot" w:pos="9345"/>
+            </w:tabs>
+            <w:rPr>
+              <w:noProof/>
+              <w:lang w:eastAsia="ru-RU"/>
+            </w:rPr>
+          </w:pPr>
+          <w:hyperlink w:anchor="_Toc419663753" w:history="1">
+            <w:r>
+              <w:rPr>
+                <w:rStyle w:val="a9"/>
+                <w:rFonts w:ascii="Times New Roman" w:eastAsiaTheme="minorHAnsi" w:hAnsi="Times New Roman" w:cs="Times New Roman"/>
+                <w:noProof/>
+              </w:rPr>
+              <w:t>2.1.2 Имитовставка</w:t>
+            </w:r>
+            <w:r>
+              <w:rPr>
+                <w:noProof/>
+                <w:webHidden/>
+              </w:rPr>
+              <w:tab/>
+            </w:r>
+            <w:r>
+              <w:rPr>
+                <w:noProof/>
+                <w:webHidden/>
+              </w:rPr>
+              <w:fldChar w:fldCharType="begin"/>
+            </w:r>
+            <w:r>
+              <w:rPr>
+                <w:noProof/>
+                <w:webHidden/>
+              </w:rPr>
+              <w:instrText xml:space="preserve"> PAGEREF _Toc419663753 \h </w:instrText>
+            </w:r>
+            <w:r>
+              <w:rPr>
+                <w:noProof/>
+                <w:webHidden/>
+              </w:rPr>
+            </w:r>
+            <w:r>
+              <w:rPr>
+                <w:noProof/>
+                <w:webHidden/>
+              </w:rPr>
+              <w:fldChar w:fldCharType="separate"/>
+            </w:r>
+            <w:r>
+              <w:rPr>
+                <w:noProof/>
+                <w:webHidden/>
+              </w:rPr>
+              <w:t>8</w:t>
+            </w:r>
+            <w:r>
+              <w:rPr>
+                <w:noProof/>
+                <w:webHidden/>
+              </w:rPr>
+              <w:fldChar w:fldCharType="end"/>
+            </w:r>
+          </w:hyperlink>
+        </w:p>
+        <w:p>
+          <w:pPr>
+            <w:pStyle w:val="11"/>
+            <w:tabs>
+              <w:tab w:val="right" w:leader="dot" w:pos="9345"/>
+            </w:tabs>
+            <w:rPr>
+              <w:rFonts w:eastAsiaTheme="minorEastAsia"/>
+              <w:noProof/>
+              <w:lang w:eastAsia="ru-RU"/>
+            </w:rPr>
+          </w:pPr>
+          <w:hyperlink w:anchor="_Toc419663754" w:history="1">
+            <w:r>
+              <w:rPr>
+                <w:rStyle w:val="a9"/>
+                <w:rFonts w:ascii="Times New Roman" w:hAnsi="Times New Roman" w:cs="Times New Roman"/>
+                <w:noProof/>
+              </w:rPr>
+              <w:t>3. ФУНКЦИОНАЛЬНОЕ ПРОЕКТИРОВАНИЕ</w:t>
+            </w:r>
+            <w:r>
+              <w:rPr>
+                <w:noProof/>
+                <w:webHidden/>
+              </w:rPr>
+              <w:tab/>
+            </w:r>
+            <w:r>
+              <w:rPr>
+                <w:noProof/>
+                <w:webHidden/>
+              </w:rPr>
+              <w:fldChar w:fldCharType="begin"/>
+            </w:r>
+            <w:r>
+              <w:rPr>
+                <w:noProof/>
+                <w:webHidden/>
+              </w:rPr>
+              <w:instrText xml:space="preserve"> PAGEREF _Toc419663754 \h </w:instrText>
+            </w:r>
+            <w:r>
+              <w:rPr>
+                <w:noProof/>
+                <w:webHidden/>
+              </w:rPr>
+            </w:r>
+            <w:r>
+              <w:rPr>
+                <w:noProof/>
+                <w:webHidden/>
+              </w:rPr>
+              <w:fldChar w:fldCharType="separate"/>
+            </w:r>
+            <w:r>
+              <w:rPr>
+                <w:noProof/>
+                <w:webHidden/>
+              </w:rPr>
+              <w:t>8</w:t>
             </w:r>
             <w:r>
               <w:rPr>
@@ -327,14 +1005,14 @@
               <w:lang w:eastAsia="ru-RU"/>
             </w:rPr>
           </w:pPr>
-          <w:hyperlink w:anchor="_Toc416038434" w:history="1">
+          <w:hyperlink w:anchor="_Toc419663755" w:history="1">
             <w:r>
               <w:rPr>
                 <w:rStyle w:val="a9"/>
                 <w:rFonts w:ascii="Times New Roman" w:hAnsi="Times New Roman" w:cs="Times New Roman"/>
                 <w:noProof/>
               </w:rPr>
-              <w:t>2.2. Язык программирования</w:t>
+              <w:t>3.1. Создание хранилища</w:t>
             </w:r>
             <w:r>
               <w:rPr>
@@ -355,7 +1033,7 @@
                 <w:noProof/>
                 <w:webHidden/>
               </w:rPr>
-              <w:instrText xml:space="preserve"> PAGEREF _Toc416038434 \h </w:instrText>
+              <w:instrText xml:space="preserve"> PAGEREF _Toc419663755 \h </w:instrText>
             </w:r>
             <w:r>
               <w:rPr>
@@ -375,7 +1053,7 @@
                 <w:noProof/>
                 <w:webHidden/>
               </w:rPr>
-              <w:t>4</w:t>
+              <w:t>9</w:t>
             </w:r>
             <w:r>
               <w:rPr>
@@ -397,14 +1075,14 @@
               <w:lang w:eastAsia="ru-RU"/>
             </w:rPr>
           </w:pPr>
-          <w:hyperlink w:anchor="_Toc416038435" w:history="1">
+          <w:hyperlink w:anchor="_Toc419663756" w:history="1">
             <w:r>
               <w:rPr>
                 <w:rStyle w:val="a9"/>
                 <w:rFonts w:ascii="Times New Roman" w:hAnsi="Times New Roman" w:cs="Times New Roman"/>
                 <w:noProof/>
               </w:rPr>
-              <w:t>2.3. Чтение и запись</w:t>
+              <w:t>3.2 Шифрование и дешифрование хранилища</w:t>
             </w:r>
             <w:r>
               <w:rPr>
@@ -425,7 +1103,7 @@
                 <w:noProof/>
                 <w:webHidden/>
               </w:rPr>
-              <w:instrText xml:space="preserve"> PAGEREF _Toc416038435 \h </w:instrText>
+              <w:instrText xml:space="preserve"> PAGEREF _Toc419663756 \h </w:instrText>
             </w:r>
             <w:r>
               <w:rPr>
@@ -445,7 +1123,7 @@
                 <w:noProof/>
                 <w:webHidden/>
               </w:rPr>
-              <w:t>4</w:t>
+              <w:t>9</w:t>
             </w:r>
             <w:r>
               <w:rPr>
@@ -458,23 +1136,24 @@
         </w:p>
         <w:p>
           <w:pPr>
-            <w:pStyle w:val="21"/>
+            <w:pStyle w:val="11"/>
             <w:tabs>
               <w:tab w:val="right" w:leader="dot" w:pos="9345"/>
             </w:tabs>
             <w:rPr>
+              <w:rFonts w:eastAsiaTheme="minorEastAsia"/>
               <w:noProof/>
               <w:lang w:eastAsia="ru-RU"/>
             </w:rPr>
           </w:pPr>
-          <w:hyperlink w:anchor="_Toc416038436" w:history="1">
+          <w:hyperlink w:anchor="_Toc419663757" w:history="1">
             <w:r>
               <w:rPr>
                 <w:rStyle w:val="a9"/>
                 <w:rFonts w:ascii="Times New Roman" w:hAnsi="Times New Roman" w:cs="Times New Roman"/>
                 <w:noProof/>
               </w:rPr>
-              <w:t>2.4. Шифрование/дешифрование</w:t>
+              <w:t>СПИСОК ЛИТЕРАТУРЫ</w:t>
             </w:r>
             <w:r>
               <w:rPr>
@@ -495,7 +1174,7 @@
                 <w:noProof/>
                 <w:webHidden/>
               </w:rPr>
-              <w:instrText xml:space="preserve"> PAGEREF _Toc416038436 \h </w:instrText>
+              <w:instrText xml:space="preserve"> PAGEREF _Toc419663757 \h </w:instrText>
             </w:r>
             <w:r>
               <w:rPr>
@@ -515,7 +1194,7 @@
                 <w:noProof/>
                 <w:webHidden/>
               </w:rPr>
-              <w:t>4</w:t>
+              <w:t>9</w:t>
             </w:r>
             <w:r>
               <w:rPr>
@@ -527,7 +1206,16 @@
           </w:hyperlink>
         </w:p>
         <w:p>
+          <w:pPr>
+            <w:spacing w:after="0"/>
+            <w:rPr>
+              <w:rFonts w:ascii="Times New Roman" w:hAnsi="Times New Roman" w:cs="Times New Roman"/>
+            </w:rPr>
+          </w:pPr>
           <w:r>
+            <w:rPr>
+              <w:rFonts w:ascii="Times New Roman" w:hAnsi="Times New Roman" w:cs="Times New Roman"/>
+            </w:rPr>
             <w:fldChar w:fldCharType="end"/>
           </w:r>
         </w:p>
@@ -535,6 +1223,7 @@
     </w:sdt>
     <w:p>
       <w:pPr>
+        <w:spacing w:after="0"/>
         <w:rPr>
           <w:rFonts w:ascii="Times New Roman" w:hAnsi="Times New Roman" w:cs="Times New Roman"/>
           <w:b/>
@@ -545,6 +1234,7 @@
     </w:p>
     <w:p>
       <w:pPr>
+        <w:spacing w:after="0"/>
         <w:rPr>
           <w:rFonts w:ascii="Times New Roman" w:eastAsiaTheme="majorEastAsia" w:hAnsi="Times New Roman" w:cs="Times New Roman"/>
           <w:b/>
@@ -564,55 +1254,294 @@
     </w:p>
     <w:p>
       <w:pPr>
+        <w:spacing w:after="0"/>
+        <w:ind w:firstLine="708"/>
+        <w:rPr>
+          <w:rFonts w:ascii="Times New Roman" w:hAnsi="Times New Roman" w:cs="Times New Roman"/>
+          <w:b/>
+          <w:sz w:val="28"/>
+          <w:szCs w:val="28"/>
+        </w:rPr>
+      </w:pPr>
+      <w:r>
+        <w:rPr>
+          <w:rFonts w:ascii="Times New Roman" w:hAnsi="Times New Roman" w:cs="Times New Roman"/>
+          <w:b/>
+          <w:sz w:val="28"/>
+          <w:szCs w:val="28"/>
+        </w:rPr>
+        <w:lastRenderedPageBreak/>
+        <w:t>ТЕХНИЧЕСКОЕ ЗАДАНИЕ</w:t>
+      </w:r>
+    </w:p>
+    <w:p>
+      <w:pPr>
+        <w:spacing w:after="0"/>
+        <w:ind w:firstLine="708"/>
+        <w:rPr>
+          <w:rFonts w:ascii="Times New Roman" w:hAnsi="Times New Roman" w:cs="Times New Roman"/>
+          <w:b/>
+          <w:sz w:val="28"/>
+          <w:szCs w:val="28"/>
+        </w:rPr>
+      </w:pPr>
+      <w:r>
+        <w:rPr>
+          <w:rFonts w:ascii="Times New Roman" w:hAnsi="Times New Roman" w:cs="Times New Roman"/>
+          <w:b/>
+          <w:sz w:val="28"/>
+          <w:szCs w:val="28"/>
+          <w:lang w:val="en-US"/>
+        </w:rPr>
+        <w:t xml:space="preserve"> </w:t>
+      </w:r>
+    </w:p>
+    <w:p>
+      <w:pPr>
+        <w:spacing w:after="0"/>
+        <w:ind w:firstLine="708"/>
+        <w:jc w:val="both"/>
+        <w:rPr>
+          <w:rFonts w:ascii="Times New Roman" w:hAnsi="Times New Roman" w:cs="Times New Roman"/>
+          <w:sz w:val="28"/>
+          <w:szCs w:val="28"/>
+        </w:rPr>
+      </w:pPr>
+      <w:r>
+        <w:rPr>
+          <w:rFonts w:ascii="Times New Roman" w:hAnsi="Times New Roman" w:cs="Times New Roman"/>
+          <w:sz w:val="28"/>
+          <w:szCs w:val="28"/>
+        </w:rPr>
+        <w:t>Разработать систему для хранения информации в зашифрованном виде с использованием алгоритма шифрования с открытым ключом RSA. Данная программа предполагает создание и использование защищенного хранилища.</w:t>
+      </w:r>
+    </w:p>
+    <w:p>
+      <w:pPr>
+        <w:spacing w:after="0"/>
+        <w:rPr>
+          <w:rFonts w:ascii="Times New Roman" w:hAnsi="Times New Roman" w:cs="Times New Roman"/>
+          <w:sz w:val="28"/>
+          <w:szCs w:val="28"/>
+        </w:rPr>
+      </w:pPr>
+      <w:r>
+        <w:rPr>
+          <w:rFonts w:ascii="Times New Roman" w:hAnsi="Times New Roman" w:cs="Times New Roman"/>
+          <w:b/>
+          <w:bCs/>
+          <w:sz w:val="28"/>
+          <w:szCs w:val="28"/>
+        </w:rPr>
+        <w:t>Требования к программе или программному изделию.</w:t>
+      </w:r>
+    </w:p>
+    <w:p>
+      <w:pPr>
+        <w:pStyle w:val="ac"/>
+        <w:numPr>
+          <w:ilvl w:val="0"/>
+          <w:numId w:val="6"/>
+        </w:numPr>
+        <w:spacing w:after="0"/>
+        <w:rPr>
+          <w:rFonts w:ascii="Times New Roman" w:hAnsi="Times New Roman" w:cs="Times New Roman"/>
+          <w:sz w:val="28"/>
+          <w:szCs w:val="28"/>
+        </w:rPr>
+      </w:pPr>
+      <w:r>
+        <w:rPr>
+          <w:rFonts w:ascii="Times New Roman" w:hAnsi="Times New Roman" w:cs="Times New Roman"/>
+          <w:sz w:val="28"/>
+          <w:szCs w:val="28"/>
+        </w:rPr>
+        <w:t xml:space="preserve">Язык программирования – </w:t>
+      </w:r>
+      <w:r>
+        <w:rPr>
+          <w:rFonts w:ascii="Times New Roman" w:hAnsi="Times New Roman" w:cs="Times New Roman"/>
+          <w:sz w:val="28"/>
+          <w:szCs w:val="28"/>
+          <w:lang w:val="en-US"/>
+        </w:rPr>
+        <w:t>C</w:t>
+      </w:r>
+      <w:r>
+        <w:rPr>
+          <w:rFonts w:ascii="Times New Roman" w:hAnsi="Times New Roman" w:cs="Times New Roman"/>
+          <w:sz w:val="28"/>
+          <w:szCs w:val="28"/>
+          <w:lang w:val="ru-RU"/>
+        </w:rPr>
+        <w:t>++</w:t>
+      </w:r>
+      <w:r>
+        <w:rPr>
+          <w:rFonts w:ascii="Times New Roman" w:hAnsi="Times New Roman" w:cs="Times New Roman"/>
+          <w:sz w:val="28"/>
+          <w:szCs w:val="28"/>
+        </w:rPr>
+        <w:t>.</w:t>
+      </w:r>
+    </w:p>
+    <w:p>
+      <w:pPr>
+        <w:pStyle w:val="ac"/>
+        <w:numPr>
+          <w:ilvl w:val="0"/>
+          <w:numId w:val="8"/>
+        </w:numPr>
+        <w:spacing w:after="0"/>
+        <w:rPr>
+          <w:rFonts w:ascii="Times New Roman" w:hAnsi="Times New Roman" w:cs="Times New Roman"/>
+          <w:sz w:val="28"/>
+          <w:szCs w:val="28"/>
+        </w:rPr>
+      </w:pPr>
+      <w:r>
+        <w:rPr>
+          <w:rFonts w:ascii="Times New Roman" w:hAnsi="Times New Roman" w:cs="Times New Roman"/>
+          <w:sz w:val="28"/>
+          <w:szCs w:val="28"/>
+          <w:lang w:val="ru-RU"/>
+        </w:rPr>
+        <w:t>Работа на операционной системе семейства Windows.</w:t>
+      </w:r>
+    </w:p>
+    <w:p>
+      <w:pPr>
+        <w:pStyle w:val="ac"/>
+        <w:numPr>
+          <w:ilvl w:val="0"/>
+          <w:numId w:val="8"/>
+        </w:numPr>
+        <w:spacing w:after="0"/>
+        <w:rPr>
+          <w:rFonts w:ascii="Times New Roman" w:hAnsi="Times New Roman" w:cs="Times New Roman"/>
+          <w:sz w:val="28"/>
+          <w:szCs w:val="28"/>
+        </w:rPr>
+      </w:pPr>
+      <w:r>
+        <w:rPr>
+          <w:rFonts w:ascii="Times New Roman" w:hAnsi="Times New Roman" w:cs="Times New Roman"/>
+          <w:sz w:val="28"/>
+          <w:szCs w:val="28"/>
+          <w:lang w:val="ru-RU"/>
+        </w:rPr>
+        <w:t xml:space="preserve">Для шифрования данных использовать защищенное хранилище файлов. </w:t>
+      </w:r>
+    </w:p>
+    <w:p>
+      <w:pPr>
+        <w:pStyle w:val="ac"/>
+        <w:numPr>
+          <w:ilvl w:val="0"/>
+          <w:numId w:val="8"/>
+        </w:numPr>
+        <w:spacing w:after="0"/>
+        <w:rPr>
+          <w:rFonts w:ascii="Times New Roman" w:hAnsi="Times New Roman" w:cs="Times New Roman"/>
+          <w:sz w:val="28"/>
+          <w:szCs w:val="28"/>
+        </w:rPr>
+      </w:pPr>
+      <w:r>
+        <w:rPr>
+          <w:rFonts w:ascii="Times New Roman" w:hAnsi="Times New Roman" w:cs="Times New Roman"/>
+          <w:sz w:val="28"/>
+          <w:szCs w:val="28"/>
+          <w:lang w:val="ru-RU"/>
+        </w:rPr>
+        <w:t xml:space="preserve">Алгоритм шифрования </w:t>
+      </w:r>
+      <w:r>
+        <w:rPr>
+          <w:rFonts w:ascii="Times New Roman" w:hAnsi="Times New Roman" w:cs="Times New Roman"/>
+          <w:sz w:val="28"/>
+          <w:szCs w:val="28"/>
+          <w:lang w:val="en-US"/>
+        </w:rPr>
+        <w:t>RSA.</w:t>
+      </w:r>
+    </w:p>
+    <w:p>
+      <w:pPr>
+        <w:pStyle w:val="ac"/>
+        <w:numPr>
+          <w:ilvl w:val="0"/>
+          <w:numId w:val="8"/>
+        </w:numPr>
+        <w:spacing w:after="0"/>
+        <w:rPr>
+          <w:rFonts w:ascii="Times New Roman" w:hAnsi="Times New Roman" w:cs="Times New Roman"/>
+        </w:rPr>
+      </w:pPr>
+      <w:r>
+        <w:rPr>
+          <w:rFonts w:ascii="Times New Roman" w:hAnsi="Times New Roman" w:cs="Times New Roman"/>
+          <w:sz w:val="28"/>
+          <w:szCs w:val="28"/>
+          <w:lang w:val="ru-RU"/>
+        </w:rPr>
+        <w:t xml:space="preserve">Графический пользовательский интерфейс для создания и доступа к защищенному хранилищу. </w:t>
+      </w:r>
+    </w:p>
+    <w:p>
+      <w:pPr>
+        <w:pStyle w:val="a3"/>
+        <w:numPr>
+          <w:ilvl w:val="0"/>
+          <w:numId w:val="8"/>
+        </w:numPr>
+        <w:spacing w:after="0"/>
+        <w:rPr>
+          <w:rFonts w:ascii="Times New Roman" w:hAnsi="Times New Roman" w:cs="Times New Roman"/>
+          <w:sz w:val="28"/>
+          <w:szCs w:val="28"/>
+        </w:rPr>
+      </w:pPr>
+      <w:r>
+        <w:rPr>
+          <w:rFonts w:ascii="Times New Roman" w:hAnsi="Times New Roman" w:cs="Times New Roman"/>
+          <w:sz w:val="28"/>
+          <w:szCs w:val="28"/>
+        </w:rPr>
+        <w:br w:type="page"/>
+      </w:r>
+    </w:p>
+    <w:p>
+      <w:pPr>
         <w:pStyle w:val="1"/>
-        <w:jc w:val="center"/>
-        <w:rPr>
-          <w:rFonts w:ascii="Times New Roman" w:hAnsi="Times New Roman" w:cs="Times New Roman"/>
-          <w:b w:val="0"/>
+        <w:ind w:firstLine="708"/>
+        <w:rPr>
+          <w:rFonts w:ascii="Times New Roman" w:hAnsi="Times New Roman" w:cs="Times New Roman"/>
           <w:color w:val="auto"/>
-          <w:sz w:val="36"/>
-          <w:szCs w:val="36"/>
-        </w:rPr>
-      </w:pPr>
-      <w:bookmarkStart w:id="0" w:name="_Toc416038431"/>
-      <w:r>
-        <w:rPr>
-          <w:rFonts w:ascii="Times New Roman" w:hAnsi="Times New Roman" w:cs="Times New Roman"/>
-          <w:b w:val="0"/>
-          <w:bCs w:val="0"/>
+        </w:rPr>
+      </w:pPr>
+      <w:bookmarkStart w:id="0" w:name="_Toc419663749"/>
+      <w:r>
+        <w:rPr>
+          <w:rFonts w:ascii="Times New Roman" w:hAnsi="Times New Roman" w:cs="Times New Roman"/>
           <w:color w:val="auto"/>
-          <w:sz w:val="36"/>
-          <w:szCs w:val="36"/>
         </w:rPr>
         <w:lastRenderedPageBreak/>
-        <w:t>1.</w:t>
-      </w:r>
-      <w:r>
-        <w:rPr>
-          <w:rFonts w:ascii="Times New Roman" w:hAnsi="Times New Roman" w:cs="Times New Roman"/>
-          <w:color w:val="auto"/>
-          <w:sz w:val="36"/>
-          <w:szCs w:val="36"/>
-        </w:rPr>
-        <w:t xml:space="preserve"> </w:t>
-      </w:r>
-      <w:r>
-        <w:rPr>
-          <w:rFonts w:ascii="Times New Roman" w:hAnsi="Times New Roman" w:cs="Times New Roman"/>
-          <w:color w:val="auto"/>
-          <w:sz w:val="36"/>
-          <w:szCs w:val="36"/>
-        </w:rPr>
-        <w:t>Введение</w:t>
+        <w:t>ВВЕДЕНИЕ</w:t>
       </w:r>
       <w:bookmarkEnd w:id="0"/>
+    </w:p>
+    <w:p>
+      <w:pPr>
+        <w:spacing w:after="0"/>
+      </w:pPr>
     </w:p>
     <w:p>
       <w:pPr>
         <w:autoSpaceDE w:val="0"/>
         <w:autoSpaceDN w:val="0"/>
         <w:adjustRightInd w:val="0"/>
-        <w:spacing w:after="160" w:line="240" w:lineRule="auto"/>
+        <w:spacing w:after="0" w:line="240" w:lineRule="auto"/>
         <w:ind w:firstLine="708"/>
         <w:rPr>
           <w:rFonts w:ascii="Times New Roman" w:hAnsi="Times New Roman" w:cs="Times New Roman"/>
@@ -634,7 +1563,7 @@
         <w:autoSpaceDE w:val="0"/>
         <w:autoSpaceDN w:val="0"/>
         <w:adjustRightInd w:val="0"/>
-        <w:spacing w:after="160" w:line="240" w:lineRule="auto"/>
+        <w:spacing w:after="0" w:line="240" w:lineRule="auto"/>
         <w:ind w:firstLine="708"/>
         <w:rPr>
           <w:rFonts w:ascii="Times New Roman" w:hAnsi="Times New Roman" w:cs="Times New Roman"/>
@@ -656,7 +1585,7 @@
         <w:autoSpaceDE w:val="0"/>
         <w:autoSpaceDN w:val="0"/>
         <w:adjustRightInd w:val="0"/>
-        <w:spacing w:after="160" w:line="240" w:lineRule="auto"/>
+        <w:spacing w:after="0" w:line="240" w:lineRule="auto"/>
         <w:ind w:firstLine="708"/>
         <w:rPr>
           <w:rFonts w:ascii="Times New Roman" w:hAnsi="Times New Roman" w:cs="Times New Roman"/>
@@ -675,17 +1604,38 @@
     </w:p>
     <w:p>
       <w:pPr>
-        <w:rPr>
-          <w:rFonts w:ascii="Times New Roman" w:hAnsi="Times New Roman" w:cs="Times New Roman"/>
-          <w:sz w:val="28"/>
-          <w:szCs w:val="28"/>
-        </w:rPr>
-      </w:pPr>
-      <w:r>
-        <w:rPr>
-          <w:rFonts w:ascii="Times New Roman" w:hAnsi="Times New Roman" w:cs="Times New Roman"/>
-          <w:sz w:val="28"/>
-          <w:szCs w:val="28"/>
+        <w:pStyle w:val="1"/>
+        <w:ind w:firstLine="708"/>
+        <w:rPr>
+          <w:rFonts w:ascii="Times New Roman" w:hAnsi="Times New Roman" w:cs="Times New Roman"/>
+          <w:color w:val="auto"/>
+        </w:rPr>
+      </w:pPr>
+    </w:p>
+    <w:p>
+      <w:pPr>
+        <w:pStyle w:val="1"/>
+        <w:ind w:firstLine="708"/>
+        <w:rPr>
+          <w:rFonts w:ascii="Times New Roman" w:hAnsi="Times New Roman" w:cs="Times New Roman"/>
+          <w:color w:val="auto"/>
+        </w:rPr>
+      </w:pPr>
+    </w:p>
+    <w:p>
+      <w:pPr>
+        <w:spacing w:after="0"/>
+        <w:rPr>
+          <w:rFonts w:ascii="Times New Roman" w:eastAsiaTheme="majorEastAsia" w:hAnsi="Times New Roman" w:cs="Times New Roman"/>
+          <w:b/>
+          <w:bCs/>
+          <w:sz w:val="28"/>
+          <w:szCs w:val="28"/>
+        </w:rPr>
+      </w:pPr>
+      <w:r>
+        <w:rPr>
+          <w:rFonts w:ascii="Times New Roman" w:hAnsi="Times New Roman" w:cs="Times New Roman"/>
         </w:rPr>
         <w:br w:type="page"/>
       </w:r>
@@ -693,21 +1643,17 @@
     <w:p>
       <w:pPr>
         <w:pStyle w:val="1"/>
-        <w:jc w:val="center"/>
+        <w:ind w:firstLine="708"/>
         <w:rPr>
           <w:rFonts w:ascii="Times New Roman" w:hAnsi="Times New Roman" w:cs="Times New Roman"/>
           <w:color w:val="auto"/>
-          <w:sz w:val="36"/>
-          <w:szCs w:val="36"/>
-        </w:rPr>
-      </w:pPr>
-      <w:bookmarkStart w:id="1" w:name="_Toc416038432"/>
+        </w:rPr>
+      </w:pPr>
+      <w:bookmarkStart w:id="1" w:name="_Toc419663750"/>
       <w:r>
         <w:rPr>
           <w:rFonts w:ascii="Times New Roman" w:hAnsi="Times New Roman" w:cs="Times New Roman"/>
           <w:color w:val="auto"/>
-          <w:sz w:val="36"/>
-          <w:szCs w:val="36"/>
         </w:rPr>
         <w:lastRenderedPageBreak/>
         <w:t xml:space="preserve">2. </w:t>
@@ -716,24 +1662,26 @@
         <w:rPr>
           <w:rFonts w:ascii="Times New Roman" w:hAnsi="Times New Roman" w:cs="Times New Roman"/>
           <w:color w:val="auto"/>
-          <w:sz w:val="36"/>
-          <w:szCs w:val="36"/>
-        </w:rPr>
-        <w:t>Обзор литературы</w:t>
+        </w:rPr>
+        <w:t>ОБЗОР ЛИТЕРАТУРЫ</w:t>
       </w:r>
       <w:bookmarkEnd w:id="1"/>
     </w:p>
     <w:p>
       <w:pPr>
-        <w:rPr>
-          <w:sz w:val="28"/>
-          <w:szCs w:val="28"/>
+        <w:spacing w:after="0"/>
+        <w:rPr>
+          <w:rFonts w:ascii="Times New Roman" w:hAnsi="Times New Roman" w:cs="Times New Roman"/>
+          <w:sz w:val="28"/>
+          <w:szCs w:val="28"/>
+          <w:lang w:val="en-US"/>
         </w:rPr>
       </w:pPr>
     </w:p>
     <w:p>
       <w:pPr>
         <w:pStyle w:val="2"/>
+        <w:ind w:firstLine="708"/>
         <w:rPr>
           <w:rFonts w:ascii="Times New Roman" w:hAnsi="Times New Roman" w:cs="Times New Roman"/>
           <w:color w:val="auto"/>
@@ -741,7 +1689,7 @@
           <w:szCs w:val="28"/>
         </w:rPr>
       </w:pPr>
-      <w:bookmarkStart w:id="2" w:name="_Toc416038433"/>
+      <w:bookmarkStart w:id="2" w:name="_Toc419663751"/>
       <w:r>
         <w:rPr>
           <w:rFonts w:ascii="Times New Roman" w:hAnsi="Times New Roman" w:cs="Times New Roman"/>
@@ -767,498 +1715,1115 @@
           <w:sz w:val="28"/>
           <w:szCs w:val="28"/>
         </w:rPr>
-        <w:t>. Устройство логического диска</w:t>
+        <w:t>. Шифрование/дешифрование</w:t>
       </w:r>
       <w:bookmarkEnd w:id="2"/>
     </w:p>
     <w:p>
       <w:pPr>
+        <w:spacing w:after="0"/>
+      </w:pPr>
+    </w:p>
+    <w:p>
+      <w:pPr>
+        <w:pStyle w:val="3"/>
+        <w:ind w:firstLine="708"/>
+        <w:rPr>
+          <w:rFonts w:ascii="Times New Roman" w:hAnsi="Times New Roman" w:cs="Times New Roman"/>
+          <w:bCs w:val="0"/>
+          <w:color w:val="auto"/>
+          <w:sz w:val="28"/>
+          <w:szCs w:val="28"/>
+        </w:rPr>
+      </w:pPr>
+      <w:bookmarkStart w:id="3" w:name="_Toc419663752"/>
+      <w:r>
+        <w:rPr>
+          <w:rFonts w:ascii="Times New Roman" w:hAnsi="Times New Roman" w:cs="Times New Roman"/>
+          <w:bCs w:val="0"/>
+          <w:color w:val="auto"/>
+          <w:sz w:val="28"/>
+          <w:szCs w:val="28"/>
+        </w:rPr>
+        <w:t>2.</w:t>
+      </w:r>
+      <w:r>
+        <w:rPr>
+          <w:rFonts w:ascii="Times New Roman" w:hAnsi="Times New Roman" w:cs="Times New Roman"/>
+          <w:bCs w:val="0"/>
+          <w:color w:val="auto"/>
+          <w:sz w:val="28"/>
+          <w:szCs w:val="28"/>
+        </w:rPr>
+        <w:t>1</w:t>
+      </w:r>
+      <w:r>
+        <w:rPr>
+          <w:rFonts w:ascii="Times New Roman" w:hAnsi="Times New Roman" w:cs="Times New Roman"/>
+          <w:bCs w:val="0"/>
+          <w:color w:val="auto"/>
+          <w:sz w:val="28"/>
+          <w:szCs w:val="28"/>
+        </w:rPr>
+        <w:t>.1. RSA</w:t>
+      </w:r>
+      <w:bookmarkEnd w:id="3"/>
+    </w:p>
+    <w:p>
+      <w:pPr>
+        <w:spacing w:after="0"/>
+        <w:ind w:firstLine="708"/>
+        <w:rPr>
+          <w:rFonts w:ascii="Times New Roman" w:hAnsi="Times New Roman" w:cs="Times New Roman"/>
+          <w:sz w:val="28"/>
+          <w:szCs w:val="28"/>
+        </w:rPr>
+      </w:pPr>
+      <w:r>
+        <w:rPr>
+          <w:rFonts w:ascii="Times New Roman" w:hAnsi="Times New Roman" w:cs="Times New Roman"/>
+          <w:sz w:val="28"/>
+          <w:szCs w:val="28"/>
+        </w:rPr>
+        <w:t>RSA (аббревиатура от фамилий Rivest, Shamir и Adleman) — криптографический алгоритм с открытым ключом, основывающийся на вычислительной сложности задачи фа</w:t>
+      </w:r>
+      <w:r>
+        <w:rPr>
+          <w:rFonts w:ascii="Times New Roman" w:hAnsi="Times New Roman" w:cs="Times New Roman"/>
+          <w:sz w:val="28"/>
+          <w:szCs w:val="28"/>
+        </w:rPr>
+        <w:t>кторизации больших целых чисел.</w:t>
+      </w:r>
+    </w:p>
+    <w:p>
+      <w:pPr>
+        <w:spacing w:after="0"/>
+        <w:ind w:firstLine="708"/>
+        <w:rPr>
+          <w:rFonts w:ascii="Times New Roman" w:hAnsi="Times New Roman" w:cs="Times New Roman"/>
+          <w:sz w:val="28"/>
+          <w:szCs w:val="28"/>
+        </w:rPr>
+      </w:pPr>
+      <w:r>
+        <w:rPr>
+          <w:rFonts w:ascii="Times New Roman" w:hAnsi="Times New Roman" w:cs="Times New Roman"/>
+          <w:sz w:val="28"/>
+          <w:szCs w:val="28"/>
+        </w:rPr>
+        <w:t>Криптосистема RSA стала первой системой, пригодной и для шифрования, и для цифровой подписи. Алгоритм используется в большом числе криптографических приложений, включая PGP, S/MIME, TLS/SSL, IPSEC/IKE и других</w:t>
+      </w:r>
+      <w:r>
+        <w:rPr>
+          <w:rFonts w:ascii="Times New Roman" w:hAnsi="Times New Roman" w:cs="Times New Roman"/>
+          <w:sz w:val="28"/>
+          <w:szCs w:val="28"/>
+        </w:rPr>
+        <w:t>.</w:t>
+      </w:r>
+    </w:p>
+    <w:p>
+      <w:pPr>
+        <w:spacing w:after="0"/>
+        <w:ind w:firstLine="708"/>
+        <w:rPr>
+          <w:rFonts w:ascii="Times New Roman" w:hAnsi="Times New Roman" w:cs="Times New Roman"/>
+          <w:sz w:val="28"/>
+          <w:szCs w:val="28"/>
+        </w:rPr>
+      </w:pPr>
+      <w:r>
+        <w:rPr>
+          <w:rFonts w:ascii="Times New Roman" w:hAnsi="Times New Roman" w:cs="Times New Roman"/>
+          <w:sz w:val="28"/>
+          <w:szCs w:val="28"/>
+        </w:rPr>
+        <w:t>Криптографические системы с открытым ключом используют так называемые односторонние функции, которые обладают следующим свойством:</w:t>
+      </w:r>
+    </w:p>
+    <w:p>
+      <w:pPr>
+        <w:pStyle w:val="a3"/>
+        <w:numPr>
+          <w:ilvl w:val="0"/>
+          <w:numId w:val="7"/>
+        </w:numPr>
+        <w:spacing w:after="0"/>
+        <w:rPr>
+          <w:rFonts w:ascii="Times New Roman" w:hAnsi="Times New Roman" w:cs="Times New Roman"/>
+          <w:sz w:val="28"/>
+          <w:szCs w:val="28"/>
+        </w:rPr>
+      </w:pPr>
+      <w:r>
+        <w:rPr>
+          <w:rFonts w:ascii="Times New Roman" w:hAnsi="Times New Roman" w:cs="Times New Roman"/>
+          <w:sz w:val="28"/>
+          <w:szCs w:val="28"/>
+        </w:rPr>
+        <w:t>е</w:t>
+      </w:r>
+      <w:r>
+        <w:rPr>
+          <w:rFonts w:ascii="Times New Roman" w:hAnsi="Times New Roman" w:cs="Times New Roman"/>
+          <w:sz w:val="28"/>
+          <w:szCs w:val="28"/>
+        </w:rPr>
+        <w:t>сли известно x, то f(x) вычислить относительно просто</w:t>
+      </w:r>
+      <w:r>
+        <w:rPr>
+          <w:rFonts w:ascii="Times New Roman" w:hAnsi="Times New Roman" w:cs="Times New Roman"/>
+          <w:sz w:val="28"/>
+          <w:szCs w:val="28"/>
+        </w:rPr>
+        <w:t>;</w:t>
+      </w:r>
+    </w:p>
+    <w:p>
+      <w:pPr>
+        <w:pStyle w:val="a3"/>
+        <w:numPr>
+          <w:ilvl w:val="0"/>
+          <w:numId w:val="7"/>
+        </w:numPr>
+        <w:spacing w:after="0"/>
+        <w:rPr>
+          <w:rFonts w:ascii="Times New Roman" w:hAnsi="Times New Roman" w:cs="Times New Roman"/>
+          <w:sz w:val="28"/>
+          <w:szCs w:val="28"/>
+        </w:rPr>
+      </w:pPr>
+      <w:r>
+        <w:rPr>
+          <w:rFonts w:ascii="Times New Roman" w:hAnsi="Times New Roman" w:cs="Times New Roman"/>
+          <w:sz w:val="28"/>
+          <w:szCs w:val="28"/>
+        </w:rPr>
+        <w:t>е</w:t>
+      </w:r>
+      <w:r>
+        <w:rPr>
+          <w:rFonts w:ascii="Times New Roman" w:hAnsi="Times New Roman" w:cs="Times New Roman"/>
+          <w:sz w:val="28"/>
+          <w:szCs w:val="28"/>
+        </w:rPr>
+        <w:t>сли известно y=f(x), т</w:t>
+      </w:r>
+      <w:r>
+        <w:rPr>
+          <w:rFonts w:ascii="Times New Roman" w:hAnsi="Times New Roman" w:cs="Times New Roman"/>
+          <w:sz w:val="28"/>
+          <w:szCs w:val="28"/>
+        </w:rPr>
+        <w:t>о для вычисления x нет простого</w:t>
+      </w:r>
+      <w:r>
+        <w:rPr>
+          <w:rFonts w:ascii="Times New Roman" w:hAnsi="Times New Roman" w:cs="Times New Roman"/>
+          <w:sz w:val="28"/>
+          <w:szCs w:val="28"/>
+        </w:rPr>
+        <w:t xml:space="preserve">(эффективного) </w:t>
+      </w:r>
+    </w:p>
+    <w:p>
+      <w:pPr>
+        <w:spacing w:after="0"/>
+        <w:rPr>
+          <w:rFonts w:ascii="Times New Roman" w:hAnsi="Times New Roman" w:cs="Times New Roman"/>
+          <w:sz w:val="28"/>
+          <w:szCs w:val="28"/>
+        </w:rPr>
+      </w:pPr>
+      <w:r>
+        <w:rPr>
+          <w:rFonts w:ascii="Times New Roman" w:hAnsi="Times New Roman" w:cs="Times New Roman"/>
+          <w:sz w:val="28"/>
+          <w:szCs w:val="28"/>
+        </w:rPr>
+        <w:t>пути.</w:t>
+      </w:r>
+    </w:p>
+    <w:p>
+      <w:pPr>
+        <w:spacing w:after="0"/>
+        <w:ind w:firstLine="708"/>
+        <w:jc w:val="both"/>
+        <w:rPr>
+          <w:rFonts w:ascii="Times New Roman" w:hAnsi="Times New Roman" w:cs="Times New Roman"/>
+          <w:sz w:val="28"/>
+          <w:szCs w:val="28"/>
+        </w:rPr>
+      </w:pPr>
+      <w:r>
+        <w:rPr>
+          <w:rFonts w:ascii="Times New Roman" w:hAnsi="Times New Roman" w:cs="Times New Roman"/>
+          <w:sz w:val="28"/>
+          <w:szCs w:val="28"/>
+        </w:rPr>
+        <w:t>Под одностороннос</w:t>
+      </w:r>
+      <w:r>
+        <w:rPr>
+          <w:rFonts w:ascii="Times New Roman" w:hAnsi="Times New Roman" w:cs="Times New Roman"/>
+          <w:sz w:val="28"/>
+          <w:szCs w:val="28"/>
+        </w:rPr>
+        <w:t xml:space="preserve">тью понимается не теоретическая </w:t>
+      </w:r>
+      <w:r>
+        <w:rPr>
+          <w:rFonts w:ascii="Times New Roman" w:hAnsi="Times New Roman" w:cs="Times New Roman"/>
+          <w:sz w:val="28"/>
+          <w:szCs w:val="28"/>
+        </w:rPr>
+        <w:t>однонаправленность, а практическая невозможность вычислить обратное значение, используя современные вычислительные средства, за обозримый интервал времени.</w:t>
+      </w:r>
+    </w:p>
+    <w:p>
+      <w:pPr>
+        <w:spacing w:after="0"/>
+        <w:ind w:firstLine="708"/>
+        <w:jc w:val="both"/>
+        <w:rPr>
+          <w:rFonts w:ascii="Times New Roman" w:hAnsi="Times New Roman" w:cs="Times New Roman"/>
+          <w:sz w:val="28"/>
+          <w:szCs w:val="28"/>
+        </w:rPr>
+      </w:pPr>
+      <w:r>
+        <w:rPr>
+          <w:rFonts w:ascii="Times New Roman" w:hAnsi="Times New Roman" w:cs="Times New Roman"/>
+          <w:sz w:val="28"/>
+          <w:szCs w:val="28"/>
+        </w:rPr>
+        <w:t>В основу криптографической системы с открытым ключом RSA положена сложность задачи факторизации произведения двух больших простых чисел. Для шифрования используется операция возведения в степень по модулю большого числа. Для дешифрования за разумное время (обратной операции) необходимо уметь вычислять функцию Эйлера от данного большого числа, для чего необходимо знать разложения числа на простые множители.</w:t>
+      </w:r>
+    </w:p>
+    <w:p>
+      <w:pPr>
+        <w:spacing w:after="0"/>
+        <w:ind w:firstLine="708"/>
+        <w:jc w:val="both"/>
+        <w:rPr>
+          <w:rFonts w:ascii="Times New Roman" w:hAnsi="Times New Roman" w:cs="Times New Roman"/>
+          <w:sz w:val="28"/>
+          <w:szCs w:val="28"/>
+        </w:rPr>
+      </w:pPr>
+      <w:r>
+        <w:rPr>
+          <w:rFonts w:ascii="Times New Roman" w:hAnsi="Times New Roman" w:cs="Times New Roman"/>
+          <w:sz w:val="28"/>
+          <w:szCs w:val="28"/>
+        </w:rPr>
+        <w:t xml:space="preserve">В криптографической системе с открытым ключом каждый участник располагает как открытым ключом (англ. public key), так и закрытым ключом (англ. private key). В криптографической системе RSA каждый ключ состоит из пары целых чисел. Каждый участник создаёт свой открытый и закрытый ключ самостоятельно. Закрытый ключ каждый из них держит в секрете, а открытые ключи можно сообщать кому угодно или даже публиковать их. </w:t>
+      </w:r>
+    </w:p>
+    <w:p>
+      <w:pPr>
+        <w:spacing w:after="0"/>
+        <w:ind w:firstLine="708"/>
+        <w:jc w:val="both"/>
+        <w:rPr>
+          <w:rFonts w:ascii="Times New Roman" w:hAnsi="Times New Roman" w:cs="Times New Roman"/>
+          <w:sz w:val="28"/>
+          <w:szCs w:val="28"/>
+        </w:rPr>
+      </w:pPr>
+      <w:r>
+        <w:rPr>
+          <w:rFonts w:ascii="Times New Roman" w:hAnsi="Times New Roman" w:cs="Times New Roman"/>
+          <w:sz w:val="28"/>
+          <w:szCs w:val="28"/>
+        </w:rPr>
+        <w:t>Алгоритм шифрования сеансового ключа</w:t>
+      </w:r>
+    </w:p>
+    <w:p>
+      <w:pPr>
+        <w:spacing w:after="0"/>
+        <w:ind w:firstLine="708"/>
+        <w:jc w:val="both"/>
+        <w:rPr>
+          <w:rFonts w:ascii="Times New Roman" w:hAnsi="Times New Roman" w:cs="Times New Roman"/>
+          <w:sz w:val="28"/>
+          <w:szCs w:val="28"/>
+        </w:rPr>
+      </w:pPr>
+      <w:r>
+        <w:rPr>
+          <w:rFonts w:ascii="Times New Roman" w:hAnsi="Times New Roman" w:cs="Times New Roman"/>
+          <w:sz w:val="28"/>
+          <w:szCs w:val="28"/>
+        </w:rPr>
+        <w:t xml:space="preserve">Наиболее используемым в настоящее время является смешанный алгоритм шифрования, в котором сначала шифруется сеансовый ключ, а </w:t>
+      </w:r>
+      <w:r>
+        <w:rPr>
+          <w:rFonts w:ascii="Times New Roman" w:hAnsi="Times New Roman" w:cs="Times New Roman"/>
+          <w:sz w:val="28"/>
+          <w:szCs w:val="28"/>
+        </w:rPr>
+        <w:lastRenderedPageBreak/>
+        <w:t>потом уже с его помощью участники шифруют свои сообщения симметричными системами. После завершения сеанса сеансовый ключ как правило уничтожается.</w:t>
+      </w:r>
+    </w:p>
+    <w:p>
+      <w:pPr>
+        <w:spacing w:after="0"/>
+        <w:rPr>
+          <w:rFonts w:ascii="Times New Roman" w:hAnsi="Times New Roman" w:cs="Times New Roman"/>
+          <w:sz w:val="28"/>
+          <w:szCs w:val="28"/>
+        </w:rPr>
+      </w:pPr>
+    </w:p>
+    <w:p>
+      <w:pPr>
+        <w:pStyle w:val="3"/>
+        <w:spacing w:before="0" w:line="240" w:lineRule="auto"/>
+        <w:ind w:firstLine="709"/>
+        <w:rPr>
+          <w:rFonts w:ascii="Times New Roman" w:eastAsiaTheme="minorHAnsi" w:hAnsi="Times New Roman" w:cs="Times New Roman"/>
+          <w:bCs w:val="0"/>
+          <w:color w:val="auto"/>
+          <w:sz w:val="28"/>
+          <w:szCs w:val="28"/>
+        </w:rPr>
+      </w:pPr>
+      <w:bookmarkStart w:id="4" w:name="_Toc419663753"/>
+      <w:r>
+        <w:rPr>
+          <w:rFonts w:ascii="Times New Roman" w:eastAsiaTheme="minorHAnsi" w:hAnsi="Times New Roman" w:cs="Times New Roman"/>
+          <w:bCs w:val="0"/>
+          <w:color w:val="auto"/>
+          <w:sz w:val="28"/>
+          <w:szCs w:val="28"/>
+        </w:rPr>
+        <w:t>2.</w:t>
+      </w:r>
+      <w:r>
+        <w:rPr>
+          <w:rFonts w:ascii="Times New Roman" w:eastAsiaTheme="minorHAnsi" w:hAnsi="Times New Roman" w:cs="Times New Roman"/>
+          <w:bCs w:val="0"/>
+          <w:color w:val="auto"/>
+          <w:sz w:val="28"/>
+          <w:szCs w:val="28"/>
+        </w:rPr>
+        <w:t>1</w:t>
+      </w:r>
+      <w:r>
+        <w:rPr>
+          <w:rFonts w:ascii="Times New Roman" w:eastAsiaTheme="minorHAnsi" w:hAnsi="Times New Roman" w:cs="Times New Roman"/>
+          <w:bCs w:val="0"/>
+          <w:color w:val="auto"/>
+          <w:sz w:val="28"/>
+          <w:szCs w:val="28"/>
+        </w:rPr>
+        <w:t>.2 Имитовставка</w:t>
+      </w:r>
+      <w:bookmarkEnd w:id="4"/>
+    </w:p>
+    <w:p>
+      <w:pPr>
+        <w:ind w:firstLine="708"/>
+        <w:rPr>
+          <w:rFonts w:ascii="Times New Roman" w:hAnsi="Times New Roman" w:cs="Times New Roman"/>
+          <w:bCs/>
+          <w:sz w:val="28"/>
+          <w:szCs w:val="28"/>
+        </w:rPr>
+      </w:pPr>
+      <w:r>
+        <w:rPr>
+          <w:rFonts w:ascii="Times New Roman" w:hAnsi="Times New Roman" w:cs="Times New Roman"/>
+          <w:sz w:val="28"/>
+          <w:szCs w:val="28"/>
+        </w:rPr>
+        <w:t>Имитовставка (MAC, англ. message authentication code — код аутентификации сообщения) — средство обеспечения имитозащиты в протоколах аутентификации сообщений с доверяющими друг другу участниками — специальный набор символов, который добавляется к сообщению и предназначен для обеспечения его целостности и аутентификации источника данных.</w:t>
+      </w:r>
+      <w:r>
+        <w:rPr>
+          <w:rFonts w:ascii="Times New Roman" w:hAnsi="Times New Roman" w:cs="Times New Roman"/>
+          <w:bCs/>
+          <w:sz w:val="28"/>
+          <w:szCs w:val="28"/>
+        </w:rPr>
+        <w:t xml:space="preserve"> </w:t>
+      </w:r>
+      <w:r>
+        <w:rPr>
+          <w:rFonts w:ascii="Times New Roman" w:hAnsi="Times New Roman" w:cs="Times New Roman"/>
+          <w:sz w:val="28"/>
+          <w:szCs w:val="28"/>
+        </w:rPr>
+        <w:t>MAC обычно применяется для обеспечения целостности и защиты от фальсификации передаваемой информации.</w:t>
+      </w:r>
+    </w:p>
+    <w:p>
+      <w:pPr>
+        <w:ind w:firstLine="708"/>
+        <w:rPr>
+          <w:rFonts w:ascii="Times New Roman" w:hAnsi="Times New Roman" w:cs="Times New Roman"/>
+          <w:bCs/>
+          <w:sz w:val="28"/>
+          <w:szCs w:val="28"/>
+        </w:rPr>
+      </w:pPr>
+      <w:r>
+        <w:rPr>
+          <w:rFonts w:ascii="Times New Roman" w:hAnsi="Times New Roman" w:cs="Times New Roman"/>
+          <w:sz w:val="28"/>
+          <w:szCs w:val="28"/>
+        </w:rPr>
+        <w:t>Для проверки целостности (но не аутентичности) сообщения на отправляющей стороне к сообщению добавляется значение хеш-функции от этого сообщения, на приемной стороне также вырабатывается хеш от полученного сообщения. Выработанный на приёмной стороне и полученный хеш сравниваются, если они равны то считается, что полученное сообщение дошло без изменений.</w:t>
+      </w:r>
+    </w:p>
+    <w:p>
+      <w:pPr>
+        <w:spacing w:after="0"/>
+        <w:ind w:firstLine="709"/>
+        <w:rPr>
+          <w:rFonts w:ascii="Times New Roman" w:hAnsi="Times New Roman" w:cs="Times New Roman"/>
+          <w:b/>
+          <w:bCs/>
+          <w:sz w:val="28"/>
+          <w:szCs w:val="28"/>
+        </w:rPr>
+      </w:pPr>
+      <w:r>
+        <w:rPr>
+          <w:rFonts w:ascii="Times New Roman" w:hAnsi="Times New Roman" w:cs="Times New Roman"/>
+          <w:sz w:val="28"/>
+          <w:szCs w:val="28"/>
+        </w:rPr>
+        <w:t>Для защиты от фальсификации (имитации) сообщения применяется имитовставка, выработанная с использованием секретного элемента (ключа), известного только отправителю и получателю</w:t>
+      </w:r>
+      <w:r>
+        <w:rPr>
+          <w:rFonts w:ascii="Times New Roman" w:hAnsi="Times New Roman" w:cs="Times New Roman"/>
+          <w:bCs/>
+          <w:sz w:val="28"/>
+          <w:szCs w:val="28"/>
+        </w:rPr>
+        <w:t>.</w:t>
+      </w:r>
+      <w:r>
+        <w:rPr>
+          <w:rFonts w:ascii="Times New Roman" w:hAnsi="Times New Roman" w:cs="Times New Roman"/>
+          <w:b/>
+          <w:bCs/>
+          <w:sz w:val="28"/>
+          <w:szCs w:val="28"/>
+        </w:rPr>
+        <w:tab/>
+      </w:r>
+    </w:p>
+    <w:p>
+      <w:pPr>
+        <w:spacing w:after="0"/>
+        <w:ind w:firstLine="709"/>
+        <w:rPr>
+          <w:rFonts w:ascii="Times New Roman" w:hAnsi="Times New Roman" w:cs="Times New Roman"/>
+          <w:b/>
+          <w:bCs/>
+          <w:sz w:val="28"/>
+          <w:szCs w:val="28"/>
+        </w:rPr>
+      </w:pPr>
+    </w:p>
+    <w:p>
+      <w:pPr>
+        <w:spacing w:after="0"/>
+        <w:ind w:firstLine="709"/>
+        <w:rPr>
+          <w:rFonts w:ascii="Times New Roman" w:hAnsi="Times New Roman" w:cs="Times New Roman"/>
+          <w:b/>
+          <w:bCs/>
+          <w:sz w:val="28"/>
+          <w:szCs w:val="28"/>
+        </w:rPr>
+      </w:pPr>
+    </w:p>
+    <w:p>
+      <w:pPr>
+        <w:spacing w:after="0"/>
+        <w:ind w:firstLine="709"/>
+        <w:rPr>
+          <w:rFonts w:ascii="Times New Roman" w:hAnsi="Times New Roman" w:cs="Times New Roman"/>
+          <w:b/>
+          <w:bCs/>
+          <w:sz w:val="28"/>
+          <w:szCs w:val="28"/>
+        </w:rPr>
+      </w:pPr>
+    </w:p>
+    <w:p>
+      <w:pPr>
+        <w:spacing w:after="0"/>
+        <w:ind w:firstLine="709"/>
+        <w:rPr>
+          <w:rFonts w:ascii="Times New Roman" w:hAnsi="Times New Roman" w:cs="Times New Roman"/>
+          <w:bCs/>
+          <w:sz w:val="28"/>
+          <w:szCs w:val="28"/>
+        </w:rPr>
+      </w:pPr>
+      <w:r>
+        <w:rPr>
+          <w:rFonts w:ascii="Times New Roman" w:hAnsi="Times New Roman" w:cs="Times New Roman"/>
+          <w:bCs/>
+          <w:sz w:val="28"/>
+          <w:szCs w:val="28"/>
+        </w:rPr>
+        <w:t>Окно шифрования представлено на рис.1.1.</w:t>
+      </w:r>
+    </w:p>
+    <w:p>
+      <w:pPr>
+        <w:spacing w:after="0"/>
+        <w:ind w:firstLine="709"/>
+        <w:rPr>
+          <w:rFonts w:ascii="Times New Roman" w:hAnsi="Times New Roman" w:cs="Times New Roman"/>
+          <w:bCs/>
+          <w:sz w:val="28"/>
+          <w:szCs w:val="28"/>
+        </w:rPr>
+      </w:pPr>
+    </w:p>
+    <w:p>
+      <w:pPr>
+        <w:spacing w:after="0"/>
+        <w:ind w:firstLine="709"/>
+        <w:rPr>
+          <w:rFonts w:ascii="Times New Roman" w:hAnsi="Times New Roman" w:cs="Times New Roman"/>
+          <w:bCs/>
+          <w:sz w:val="28"/>
+          <w:szCs w:val="28"/>
+        </w:rPr>
+      </w:pPr>
+    </w:p>
+    <w:p>
+      <w:pPr>
+        <w:spacing w:after="0"/>
+        <w:ind w:firstLine="709"/>
+        <w:rPr>
+          <w:rFonts w:ascii="Times New Roman" w:hAnsi="Times New Roman" w:cs="Times New Roman"/>
+          <w:bCs/>
+          <w:sz w:val="28"/>
+          <w:szCs w:val="28"/>
+        </w:rPr>
+      </w:pPr>
+      <w:r>
+        <w:rPr>
+          <w:rFonts w:ascii="Times New Roman" w:hAnsi="Times New Roman" w:cs="Times New Roman"/>
+          <w:bCs/>
+          <w:sz w:val="28"/>
+          <w:szCs w:val="28"/>
+        </w:rPr>
+        <w:t>Рис. 1.1 Окно шифрования</w:t>
+      </w:r>
+    </w:p>
+    <w:p>
+      <w:pPr>
+        <w:spacing w:after="0"/>
+        <w:ind w:firstLine="709"/>
+        <w:rPr>
+          <w:rFonts w:ascii="Times New Roman" w:hAnsi="Times New Roman" w:cs="Times New Roman"/>
+          <w:sz w:val="28"/>
+          <w:szCs w:val="28"/>
+        </w:rPr>
+      </w:pPr>
+      <w:r>
+        <w:rPr>
+          <w:rFonts w:ascii="Times New Roman" w:hAnsi="Times New Roman" w:cs="Times New Roman"/>
+          <w:sz w:val="28"/>
+          <w:szCs w:val="28"/>
+        </w:rPr>
+        <w:t>Рис. 1.2 Зашифрованное хранилище</w:t>
+      </w:r>
+    </w:p>
+    <w:p>
+      <w:pPr>
+        <w:spacing w:after="0"/>
+        <w:ind w:firstLine="709"/>
+        <w:rPr>
+          <w:rFonts w:ascii="Times New Roman" w:hAnsi="Times New Roman" w:cs="Times New Roman"/>
+          <w:bCs/>
+          <w:sz w:val="28"/>
+          <w:szCs w:val="28"/>
+        </w:rPr>
+      </w:pPr>
+      <w:r>
+        <w:rPr>
+          <w:rFonts w:ascii="Times New Roman" w:hAnsi="Times New Roman" w:cs="Times New Roman"/>
+          <w:bCs/>
+          <w:sz w:val="28"/>
+          <w:szCs w:val="28"/>
+        </w:rPr>
+        <w:t>Рис. 1.3 Окно дешифрования</w:t>
+      </w:r>
+    </w:p>
+    <w:p>
+      <w:pPr>
+        <w:spacing w:after="0"/>
+        <w:ind w:firstLine="708"/>
+        <w:rPr>
+          <w:rFonts w:ascii="Times New Roman" w:hAnsi="Times New Roman" w:cs="Times New Roman"/>
+          <w:bCs/>
+          <w:sz w:val="28"/>
+          <w:szCs w:val="28"/>
+        </w:rPr>
+      </w:pPr>
+      <w:r>
+        <w:rPr>
+          <w:rFonts w:ascii="Times New Roman" w:hAnsi="Times New Roman" w:cs="Times New Roman"/>
+          <w:bCs/>
+          <w:sz w:val="28"/>
+          <w:szCs w:val="28"/>
+        </w:rPr>
+        <w:t>Рис. 1.4 Расшифрованная папка</w:t>
+      </w:r>
+    </w:p>
+    <w:p/>
+    <w:p>
+      <w:r>
+        <w:tab/>
+      </w:r>
+    </w:p>
+    <w:p>
+      <w:pPr>
+        <w:rPr>
+          <w:rFonts w:ascii="Times New Roman" w:eastAsiaTheme="majorEastAsia" w:hAnsi="Times New Roman" w:cs="Times New Roman"/>
+          <w:b/>
+          <w:bCs/>
+          <w:sz w:val="28"/>
+          <w:szCs w:val="28"/>
+        </w:rPr>
+      </w:pPr>
+      <w:bookmarkStart w:id="5" w:name="_Toc419663754"/>
+      <w:r>
+        <w:rPr>
+          <w:rFonts w:ascii="Times New Roman" w:hAnsi="Times New Roman" w:cs="Times New Roman"/>
+        </w:rPr>
+        <w:br w:type="page"/>
+      </w:r>
+    </w:p>
+    <w:p>
+      <w:pPr>
+        <w:pStyle w:val="1"/>
+        <w:ind w:firstLine="708"/>
+        <w:rPr>
+          <w:rFonts w:ascii="Times New Roman" w:hAnsi="Times New Roman" w:cs="Times New Roman"/>
+          <w:color w:val="auto"/>
+        </w:rPr>
+      </w:pPr>
+      <w:r>
+        <w:rPr>
+          <w:rFonts w:ascii="Times New Roman" w:hAnsi="Times New Roman" w:cs="Times New Roman"/>
+          <w:color w:val="auto"/>
+        </w:rPr>
+        <w:lastRenderedPageBreak/>
+        <w:t>3. Ф</w:t>
+      </w:r>
+      <w:r>
+        <w:rPr>
+          <w:rFonts w:ascii="Times New Roman" w:hAnsi="Times New Roman" w:cs="Times New Roman"/>
+          <w:color w:val="auto"/>
+        </w:rPr>
+        <w:t>УНКЦИОНАЛЬНОЕ ПРОЕКТИРОВАНИЕ</w:t>
+      </w:r>
+      <w:bookmarkEnd w:id="5"/>
+    </w:p>
+    <w:p>
+      <w:pPr>
+        <w:rPr>
+          <w:sz w:val="28"/>
+          <w:szCs w:val="28"/>
+        </w:rPr>
+      </w:pPr>
+    </w:p>
+    <w:p>
+      <w:pPr>
         <w:pStyle w:val="2"/>
-        <w:rPr>
-          <w:rFonts w:ascii="Times New Roman" w:hAnsi="Times New Roman" w:cs="Times New Roman"/>
+        <w:ind w:firstLine="708"/>
+        <w:rPr>
+          <w:rFonts w:ascii="Times New Roman" w:hAnsi="Times New Roman" w:cs="Times New Roman"/>
+          <w:bCs w:val="0"/>
           <w:color w:val="auto"/>
           <w:sz w:val="28"/>
           <w:szCs w:val="28"/>
         </w:rPr>
       </w:pPr>
-      <w:bookmarkStart w:id="3" w:name="_Toc416038434"/>
-      <w:r>
-        <w:rPr>
-          <w:rFonts w:ascii="Times New Roman" w:hAnsi="Times New Roman" w:cs="Times New Roman"/>
+      <w:bookmarkStart w:id="6" w:name="_Toc419663755"/>
+      <w:r>
+        <w:rPr>
+          <w:rFonts w:ascii="Times New Roman" w:hAnsi="Times New Roman" w:cs="Times New Roman"/>
+          <w:bCs w:val="0"/>
           <w:color w:val="auto"/>
           <w:sz w:val="28"/>
           <w:szCs w:val="28"/>
         </w:rPr>
+        <w:t>3.1. Создание хранилища</w:t>
+      </w:r>
+      <w:bookmarkEnd w:id="6"/>
+    </w:p>
+    <w:p>
+      <w:pPr>
+        <w:ind w:firstLine="708"/>
+        <w:rPr>
+          <w:rFonts w:ascii="Times New Roman" w:eastAsiaTheme="majorEastAsia" w:hAnsi="Times New Roman" w:cs="Times New Roman"/>
+          <w:bCs/>
+          <w:sz w:val="28"/>
+          <w:szCs w:val="28"/>
+        </w:rPr>
+      </w:pPr>
+      <w:r>
+        <w:rPr>
+          <w:rFonts w:ascii="Times New Roman" w:eastAsiaTheme="majorEastAsia" w:hAnsi="Times New Roman" w:cs="Times New Roman"/>
+          <w:bCs/>
+          <w:sz w:val="28"/>
+          <w:szCs w:val="28"/>
+        </w:rPr>
+        <w:t xml:space="preserve">Создание хранилища осуществляет класс </w:t>
+      </w:r>
+      <w:r>
+        <w:rPr>
+          <w:rFonts w:ascii="Times New Roman" w:eastAsiaTheme="majorEastAsia" w:hAnsi="Times New Roman" w:cs="Times New Roman"/>
+          <w:bCs/>
+          <w:sz w:val="28"/>
+          <w:szCs w:val="28"/>
+          <w:lang w:val="en-US"/>
+        </w:rPr>
+        <w:t>Storage</w:t>
+      </w:r>
+      <w:r>
+        <w:rPr>
+          <w:rFonts w:ascii="Times New Roman" w:eastAsiaTheme="majorEastAsia" w:hAnsi="Times New Roman" w:cs="Times New Roman"/>
+          <w:bCs/>
+          <w:sz w:val="28"/>
+          <w:szCs w:val="28"/>
+        </w:rPr>
+        <w:t>.</w:t>
+      </w:r>
+    </w:p>
+    <w:p>
+      <w:pPr>
+        <w:ind w:firstLine="708"/>
+        <w:rPr>
+          <w:rFonts w:ascii="Times New Roman" w:eastAsiaTheme="majorEastAsia" w:hAnsi="Times New Roman" w:cs="Times New Roman"/>
+          <w:bCs/>
+          <w:sz w:val="28"/>
+          <w:szCs w:val="28"/>
+        </w:rPr>
+      </w:pPr>
+    </w:p>
+    <w:p>
+      <w:pPr>
+        <w:pStyle w:val="2"/>
+        <w:ind w:firstLine="708"/>
+        <w:rPr>
+          <w:rFonts w:ascii="Times New Roman" w:hAnsi="Times New Roman" w:cs="Times New Roman"/>
+          <w:bCs w:val="0"/>
+          <w:color w:val="auto"/>
+          <w:sz w:val="28"/>
+          <w:szCs w:val="28"/>
+        </w:rPr>
+      </w:pPr>
+      <w:bookmarkStart w:id="7" w:name="_Toc419663756"/>
+      <w:r>
+        <w:rPr>
+          <w:rFonts w:ascii="Times New Roman" w:hAnsi="Times New Roman" w:cs="Times New Roman"/>
+          <w:bCs w:val="0"/>
+          <w:color w:val="auto"/>
+          <w:sz w:val="28"/>
+          <w:szCs w:val="28"/>
+        </w:rPr>
+        <w:t>3.2 Шифрование и дешифрование хранилища</w:t>
+      </w:r>
+      <w:bookmarkEnd w:id="7"/>
+      <w:r>
+        <w:rPr>
+          <w:rFonts w:ascii="Times New Roman" w:hAnsi="Times New Roman" w:cs="Times New Roman"/>
+          <w:bCs w:val="0"/>
+          <w:color w:val="auto"/>
+          <w:sz w:val="28"/>
+          <w:szCs w:val="28"/>
+        </w:rPr>
+        <w:t xml:space="preserve"> </w:t>
+      </w:r>
+    </w:p>
+    <w:p>
+      <w:pPr>
+        <w:autoSpaceDE w:val="0"/>
+        <w:autoSpaceDN w:val="0"/>
+        <w:adjustRightInd w:val="0"/>
+        <w:spacing w:after="0" w:line="240" w:lineRule="auto"/>
+        <w:rPr>
+          <w:rFonts w:ascii="Consolas" w:hAnsi="Consolas" w:cs="Consolas"/>
+          <w:sz w:val="28"/>
+          <w:szCs w:val="28"/>
+        </w:rPr>
+      </w:pPr>
+      <w:r>
+        <w:rPr>
+          <w:rFonts w:ascii="Times New Roman" w:eastAsiaTheme="majorEastAsia" w:hAnsi="Times New Roman" w:cs="Times New Roman"/>
+          <w:bCs/>
+          <w:sz w:val="28"/>
+          <w:szCs w:val="28"/>
+        </w:rPr>
+        <w:t>Шифрование дешифрование хранилища обеспечивает класс</w:t>
+      </w:r>
+      <w:r>
+        <w:rPr>
+          <w:rFonts w:ascii="Times New Roman" w:eastAsiaTheme="majorEastAsia" w:hAnsi="Times New Roman" w:cs="Times New Roman"/>
+          <w:bCs/>
+          <w:sz w:val="28"/>
+          <w:szCs w:val="28"/>
+        </w:rPr>
+        <w:t>ы</w:t>
+      </w:r>
+      <w:r>
+        <w:rPr>
+          <w:rFonts w:ascii="Times New Roman" w:eastAsiaTheme="majorEastAsia" w:hAnsi="Times New Roman" w:cs="Times New Roman"/>
+          <w:bCs/>
+          <w:sz w:val="28"/>
+          <w:szCs w:val="28"/>
+        </w:rPr>
+        <w:t xml:space="preserve"> SecureDisk</w:t>
+      </w:r>
+      <w:r>
+        <w:rPr>
+          <w:rFonts w:ascii="Times New Roman" w:eastAsiaTheme="majorEastAsia" w:hAnsi="Times New Roman" w:cs="Times New Roman"/>
+          <w:bCs/>
+          <w:sz w:val="28"/>
+          <w:szCs w:val="28"/>
+        </w:rPr>
+        <w:t xml:space="preserve"> и </w:t>
+      </w:r>
+      <w:r>
+        <w:rPr>
+          <w:rFonts w:ascii="Times New Roman" w:eastAsiaTheme="majorEastAsia" w:hAnsi="Times New Roman" w:cs="Times New Roman"/>
+          <w:bCs/>
+          <w:sz w:val="28"/>
+          <w:szCs w:val="28"/>
+        </w:rPr>
+        <w:t>cryptohandler</w:t>
+      </w:r>
+      <w:r>
+        <w:rPr>
+          <w:rFonts w:ascii="Times New Roman" w:eastAsiaTheme="majorEastAsia" w:hAnsi="Times New Roman" w:cs="Times New Roman"/>
+          <w:bCs/>
+          <w:sz w:val="28"/>
+          <w:szCs w:val="28"/>
+        </w:rPr>
+        <w:t>.</w:t>
+      </w:r>
+    </w:p>
+    <w:p>
+      <w:pPr>
+        <w:ind w:firstLine="708"/>
+        <w:rPr>
+          <w:rFonts w:ascii="Times New Roman" w:eastAsiaTheme="majorEastAsia" w:hAnsi="Times New Roman" w:cs="Times New Roman"/>
+          <w:bCs/>
+          <w:sz w:val="28"/>
+          <w:szCs w:val="28"/>
+        </w:rPr>
+      </w:pPr>
+    </w:p>
+    <w:p>
+      <w:pPr>
+        <w:rPr>
+          <w:rFonts w:ascii="Times New Roman" w:eastAsiaTheme="majorEastAsia" w:hAnsi="Times New Roman" w:cs="Times New Roman"/>
+          <w:bCs/>
+          <w:sz w:val="28"/>
+          <w:szCs w:val="28"/>
+        </w:rPr>
+      </w:pPr>
+    </w:p>
+    <w:p>
+      <w:pPr>
+        <w:pStyle w:val="1"/>
+        <w:ind w:firstLine="708"/>
+        <w:rPr>
+          <w:rFonts w:ascii="Times New Roman" w:hAnsi="Times New Roman" w:cs="Times New Roman"/>
+          <w:color w:val="auto"/>
+        </w:rPr>
+      </w:pPr>
+      <w:bookmarkStart w:id="8" w:name="_Toc419663757"/>
+      <w:r>
+        <w:rPr>
+          <w:rFonts w:ascii="Times New Roman" w:hAnsi="Times New Roman" w:cs="Times New Roman"/>
+          <w:color w:val="auto"/>
+        </w:rPr>
+        <w:t>СПИСОК ЛИТЕРАТУРЫ</w:t>
+      </w:r>
+      <w:bookmarkEnd w:id="8"/>
+    </w:p>
+    <w:p>
+      <w:pPr>
+        <w:spacing w:after="0"/>
+        <w:rPr>
+          <w:rFonts w:ascii="Times New Roman" w:hAnsi="Times New Roman" w:cs="Times New Roman"/>
+          <w:lang w:val="en-US"/>
+        </w:rPr>
+      </w:pPr>
+    </w:p>
+    <w:p>
+      <w:pPr>
+        <w:spacing w:after="0"/>
+        <w:rPr>
+          <w:rFonts w:ascii="Times New Roman" w:hAnsi="Times New Roman" w:cs="Times New Roman"/>
+          <w:sz w:val="28"/>
+          <w:szCs w:val="28"/>
+          <w:lang w:val="en-US"/>
+        </w:rPr>
+      </w:pPr>
+      <w:r>
+        <w:rPr>
+          <w:rFonts w:ascii="Times New Roman" w:hAnsi="Times New Roman" w:cs="Times New Roman"/>
+          <w:sz w:val="28"/>
+          <w:szCs w:val="28"/>
+          <w:lang w:val="en-US"/>
+        </w:rPr>
+        <w:t xml:space="preserve">1. </w:t>
+      </w:r>
+      <w:r>
+        <w:rPr>
+          <w:rFonts w:ascii="Times New Roman" w:hAnsi="Times New Roman" w:cs="Times New Roman"/>
+          <w:sz w:val="28"/>
+          <w:szCs w:val="28"/>
+          <w:lang w:val="en-US"/>
+        </w:rPr>
+        <w:t>https://ru.wikipedia.org/wiki/RSA</w:t>
+      </w:r>
+    </w:p>
+    <w:p>
+      <w:pPr>
+        <w:spacing w:after="0"/>
+        <w:rPr>
+          <w:rFonts w:ascii="Times New Roman" w:hAnsi="Times New Roman" w:cs="Times New Roman"/>
+          <w:lang w:val="en-US"/>
+        </w:rPr>
+      </w:pPr>
+      <w:r>
+        <w:rPr>
+          <w:rFonts w:ascii="Times New Roman" w:hAnsi="Times New Roman" w:cs="Times New Roman"/>
+          <w:sz w:val="28"/>
+          <w:szCs w:val="28"/>
+          <w:lang w:val="en-US"/>
+        </w:rPr>
         <w:t>2.</w:t>
       </w:r>
       <w:r>
         <w:rPr>
-          <w:rFonts w:ascii="Times New Roman" w:hAnsi="Times New Roman" w:cs="Times New Roman"/>
-          <w:color w:val="auto"/>
-          <w:sz w:val="28"/>
-          <w:szCs w:val="28"/>
-        </w:rPr>
-        <w:t>2</w:t>
-      </w:r>
-      <w:r>
-        <w:rPr>
-          <w:rFonts w:ascii="Times New Roman" w:hAnsi="Times New Roman" w:cs="Times New Roman"/>
-          <w:color w:val="auto"/>
-          <w:sz w:val="28"/>
-          <w:szCs w:val="28"/>
-        </w:rPr>
-        <w:t xml:space="preserve">. </w:t>
-      </w:r>
-      <w:r>
-        <w:rPr>
-          <w:rFonts w:ascii="Times New Roman" w:hAnsi="Times New Roman" w:cs="Times New Roman"/>
-          <w:color w:val="auto"/>
-          <w:sz w:val="28"/>
-          <w:szCs w:val="28"/>
-        </w:rPr>
-        <w:t>Язык программирования</w:t>
-      </w:r>
-      <w:bookmarkEnd w:id="3"/>
-    </w:p>
-    <w:p>
-      <w:pPr>
-        <w:rPr>
-          <w:sz w:val="28"/>
-          <w:szCs w:val="28"/>
-        </w:rPr>
-      </w:pPr>
-      <w:r>
-        <w:rPr>
-          <w:sz w:val="28"/>
-          <w:szCs w:val="28"/>
-        </w:rPr>
-        <w:t xml:space="preserve">В </w:t>
-      </w:r>
-      <w:r>
-        <w:rPr>
-          <w:sz w:val="28"/>
-          <w:szCs w:val="28"/>
-        </w:rPr>
-        <w:t>качестве языка программирования был выбран С(си).</w:t>
-      </w:r>
-      <w:r>
-        <w:rPr>
-          <w:sz w:val="28"/>
-          <w:szCs w:val="28"/>
-        </w:rPr>
-        <w:t xml:space="preserve"> [</w:t>
-      </w:r>
-      <w:r>
-        <w:rPr>
-          <w:sz w:val="28"/>
-          <w:szCs w:val="28"/>
           <w:lang w:val="en-US"/>
         </w:rPr>
-        <w:t>2</w:t>
-      </w:r>
-      <w:r>
-        <w:rPr>
-          <w:sz w:val="28"/>
-          <w:szCs w:val="28"/>
-        </w:rPr>
-        <w:t>]</w:t>
-      </w:r>
-    </w:p>
-    <w:p>
-      <w:pPr>
-        <w:pStyle w:val="2"/>
-        <w:rPr>
-          <w:rFonts w:ascii="Times New Roman" w:hAnsi="Times New Roman" w:cs="Times New Roman"/>
-          <w:color w:val="auto"/>
-          <w:sz w:val="28"/>
-          <w:szCs w:val="28"/>
-        </w:rPr>
-      </w:pPr>
-      <w:bookmarkStart w:id="4" w:name="_Toc416038435"/>
-      <w:r>
-        <w:rPr>
-          <w:rFonts w:ascii="Times New Roman" w:hAnsi="Times New Roman" w:cs="Times New Roman"/>
-          <w:color w:val="auto"/>
-          <w:sz w:val="28"/>
-          <w:szCs w:val="28"/>
-        </w:rPr>
-        <w:t>2.</w:t>
-      </w:r>
-      <w:r>
-        <w:rPr>
-          <w:rFonts w:ascii="Times New Roman" w:hAnsi="Times New Roman" w:cs="Times New Roman"/>
-          <w:color w:val="auto"/>
-          <w:sz w:val="28"/>
-          <w:szCs w:val="28"/>
-        </w:rPr>
-        <w:t>3</w:t>
-      </w:r>
-      <w:r>
-        <w:rPr>
-          <w:rFonts w:ascii="Times New Roman" w:hAnsi="Times New Roman" w:cs="Times New Roman"/>
-          <w:color w:val="auto"/>
-          <w:sz w:val="28"/>
-          <w:szCs w:val="28"/>
-        </w:rPr>
-        <w:t xml:space="preserve">. </w:t>
-      </w:r>
-      <w:r>
-        <w:rPr>
-          <w:rFonts w:ascii="Times New Roman" w:hAnsi="Times New Roman" w:cs="Times New Roman"/>
-          <w:color w:val="auto"/>
-          <w:sz w:val="28"/>
-          <w:szCs w:val="28"/>
-        </w:rPr>
-        <w:t>Чтение и запись</w:t>
-      </w:r>
-      <w:bookmarkEnd w:id="4"/>
-    </w:p>
-    <w:p>
-      <w:pPr>
-        <w:rPr>
-          <w:sz w:val="28"/>
-          <w:szCs w:val="28"/>
-        </w:rPr>
-      </w:pPr>
-      <w:r>
-        <w:rPr>
-          <w:sz w:val="28"/>
-          <w:szCs w:val="28"/>
-        </w:rPr>
-        <w:t>Ч</w:t>
-      </w:r>
-    </w:p>
-    <w:p>
-      <w:pPr>
-        <w:pStyle w:val="2"/>
-        <w:rPr>
-          <w:rFonts w:ascii="Times New Roman" w:hAnsi="Times New Roman" w:cs="Times New Roman"/>
-          <w:color w:val="auto"/>
-          <w:sz w:val="28"/>
-          <w:szCs w:val="28"/>
-        </w:rPr>
-      </w:pPr>
-      <w:bookmarkStart w:id="5" w:name="_Toc416038436"/>
-      <w:r>
-        <w:rPr>
-          <w:rFonts w:ascii="Times New Roman" w:hAnsi="Times New Roman" w:cs="Times New Roman"/>
-          <w:color w:val="auto"/>
-          <w:sz w:val="28"/>
-          <w:szCs w:val="28"/>
-        </w:rPr>
-        <w:t>2.</w:t>
-      </w:r>
-      <w:r>
-        <w:rPr>
-          <w:rFonts w:ascii="Times New Roman" w:hAnsi="Times New Roman" w:cs="Times New Roman"/>
-          <w:color w:val="auto"/>
-          <w:sz w:val="28"/>
-          <w:szCs w:val="28"/>
-        </w:rPr>
-        <w:t>4</w:t>
-      </w:r>
-      <w:r>
-        <w:rPr>
-          <w:rFonts w:ascii="Times New Roman" w:hAnsi="Times New Roman" w:cs="Times New Roman"/>
-          <w:color w:val="auto"/>
-          <w:sz w:val="28"/>
-          <w:szCs w:val="28"/>
-        </w:rPr>
-        <w:t>. Шифрование/дешифрование</w:t>
-      </w:r>
-      <w:bookmarkEnd w:id="5"/>
-    </w:p>
-    <w:p>
-      <w:pPr>
-        <w:rPr>
-          <w:sz w:val="28"/>
-          <w:szCs w:val="28"/>
-        </w:rPr>
-      </w:pPr>
-      <w:r>
-        <w:rPr>
-          <w:sz w:val="28"/>
-          <w:szCs w:val="28"/>
-        </w:rPr>
-        <w:t>RSA (аббревиатура от фамилий Rivest, Shamir и Adleman) — криптографический алгоритм с открытым ключом, основывающийся на вычислительной сложности задачи факторизации больших целых чисел.</w:t>
-      </w:r>
-    </w:p>
-    <w:p>
-      <w:pPr>
-        <w:rPr>
-          <w:sz w:val="28"/>
-          <w:szCs w:val="28"/>
-        </w:rPr>
-      </w:pPr>
-      <w:r>
-        <w:rPr>
-          <w:sz w:val="28"/>
-          <w:szCs w:val="28"/>
-        </w:rPr>
-        <w:t>Криптографические системы с открытым ключом используют так называемые односторонние функции, которые</w:t>
-      </w:r>
-      <w:r>
-        <w:rPr>
-          <w:sz w:val="28"/>
-          <w:szCs w:val="28"/>
-        </w:rPr>
-        <w:t xml:space="preserve"> обладают следующим свойством:</w:t>
-      </w:r>
-    </w:p>
-    <w:p>
-      <w:pPr>
-        <w:rPr>
-          <w:sz w:val="28"/>
-          <w:szCs w:val="28"/>
-        </w:rPr>
-      </w:pPr>
-      <w:r>
-        <w:rPr>
-          <w:sz w:val="28"/>
-          <w:szCs w:val="28"/>
-        </w:rPr>
-        <w:t>Если известно x, то f(x) вычислить относительно просто</w:t>
-      </w:r>
-    </w:p>
-    <w:p>
-      <w:pPr>
-        <w:rPr>
-          <w:sz w:val="28"/>
-          <w:szCs w:val="28"/>
-        </w:rPr>
-      </w:pPr>
-      <w:r>
-        <w:rPr>
-          <w:sz w:val="28"/>
-          <w:szCs w:val="28"/>
-        </w:rPr>
-        <w:t>Если известно y=f(x), то для вычисления x нет простого (эффективного) пути.</w:t>
-      </w:r>
-    </w:p>
-    <w:p>
-      <w:pPr>
-        <w:rPr>
-          <w:sz w:val="28"/>
-          <w:szCs w:val="28"/>
-        </w:rPr>
-      </w:pPr>
-      <w:r>
-        <w:rPr>
-          <w:sz w:val="28"/>
-          <w:szCs w:val="28"/>
-        </w:rPr>
-        <w:t>Под односторонностью понимается не теоретическая однонаправленность, а практическая невозможность вычислить обратное значение, используя современные вычислительные средства, за обозримый интервал времени.</w:t>
-      </w:r>
-      <w:r>
-        <w:rPr>
-          <w:sz w:val="28"/>
-          <w:szCs w:val="28"/>
-        </w:rPr>
-        <w:t>[1]</w:t>
-      </w:r>
-    </w:p>
-    <w:p>
-      <w:pPr>
-        <w:rPr>
+        <w:t xml:space="preserve"> </w:t>
+      </w:r>
+      <w:r>
+        <w:rPr>
+          <w:rFonts w:ascii="Times New Roman" w:hAnsi="Times New Roman" w:cs="Times New Roman"/>
           <w:sz w:val="28"/>
           <w:szCs w:val="28"/>
           <w:lang w:val="en-US"/>
         </w:rPr>
-      </w:pPr>
-      <w:r>
-        <w:rPr>
+        <w:t>https://</w:t>
+      </w:r>
+      <w:r>
+        <w:rPr>
+          <w:rFonts w:ascii="Times New Roman" w:hAnsi="Times New Roman" w:cs="Times New Roman"/>
           <w:sz w:val="28"/>
           <w:szCs w:val="28"/>
           <w:lang w:val="en-US"/>
         </w:rPr>
-        <w:t>RSA Class</w:t>
-      </w:r>
-    </w:p>
-    <w:p>
-      <w:pPr>
-        <w:pStyle w:val="1"/>
-        <w:jc w:val="center"/>
-        <w:rPr>
-          <w:rFonts w:ascii="Times New Roman" w:hAnsi="Times New Roman" w:cs="Times New Roman"/>
-          <w:color w:val="auto"/>
-          <w:sz w:val="36"/>
-          <w:szCs w:val="36"/>
+        <w:t>ru</w:t>
+      </w:r>
+      <w:r>
+        <w:rPr>
+          <w:rFonts w:ascii="Times New Roman" w:hAnsi="Times New Roman" w:cs="Times New Roman"/>
+          <w:sz w:val="28"/>
+          <w:szCs w:val="28"/>
           <w:lang w:val="en-US"/>
         </w:rPr>
-      </w:pPr>
-      <w:r>
-        <w:rPr>
-          <w:rFonts w:ascii="Times New Roman" w:hAnsi="Times New Roman" w:cs="Times New Roman"/>
-          <w:color w:val="auto"/>
-          <w:sz w:val="36"/>
-          <w:szCs w:val="36"/>
+        <w:t>.wikipedia.org/wiki/Message_authentication_code</w:t>
+      </w:r>
+    </w:p>
+    <w:p>
+      <w:pPr>
+        <w:spacing w:after="0"/>
+        <w:rPr>
+          <w:rFonts w:ascii="Times New Roman" w:hAnsi="Times New Roman" w:cs="Times New Roman"/>
+          <w:sz w:val="28"/>
+          <w:szCs w:val="28"/>
+          <w:lang w:val="en-US"/>
+        </w:rPr>
+      </w:pPr>
+      <w:r>
+        <w:rPr>
+          <w:rFonts w:ascii="Times New Roman" w:hAnsi="Times New Roman" w:cs="Times New Roman"/>
+          <w:sz w:val="28"/>
+          <w:szCs w:val="28"/>
+          <w:lang w:val="en-US"/>
         </w:rPr>
         <w:t xml:space="preserve">3. </w:t>
       </w:r>
       <w:r>
         <w:rPr>
           <w:rFonts w:ascii="Times New Roman" w:hAnsi="Times New Roman" w:cs="Times New Roman"/>
-          <w:color w:val="auto"/>
-          <w:sz w:val="36"/>
-          <w:szCs w:val="36"/>
-        </w:rPr>
-        <w:t>Список литературы</w:t>
-      </w:r>
-    </w:p>
-    <w:p>
-      <w:pPr>
-        <w:rPr>
+          <w:sz w:val="28"/>
+          <w:szCs w:val="28"/>
           <w:lang w:val="en-US"/>
         </w:rPr>
-      </w:pPr>
-      <w:hyperlink r:id="rId8" w:history="1">
-        <w:r>
-          <w:rPr>
-            <w:rStyle w:val="a9"/>
-            <w:lang w:val="en-US"/>
-          </w:rPr>
-          <w:t>http://ru.wikipedia.org/wiki/</w:t>
-        </w:r>
-        <w:r>
-          <w:rPr>
-            <w:rStyle w:val="a9"/>
-          </w:rPr>
-          <w:t>Главная</w:t>
-        </w:r>
-        <w:r>
-          <w:rPr>
-            <w:rStyle w:val="a9"/>
-            <w:lang w:val="en-US"/>
-          </w:rPr>
-          <w:t>_</w:t>
-        </w:r>
-        <w:r>
-          <w:rPr>
-            <w:rStyle w:val="a9"/>
-          </w:rPr>
-          <w:t>загрузочная</w:t>
-        </w:r>
-        <w:r>
-          <w:rPr>
-            <w:rStyle w:val="a9"/>
-            <w:lang w:val="en-US"/>
-          </w:rPr>
-          <w:t>_</w:t>
-        </w:r>
-        <w:r>
-          <w:rPr>
-            <w:rStyle w:val="a9"/>
-          </w:rPr>
-          <w:t>запись</w:t>
-        </w:r>
-      </w:hyperlink>
-    </w:p>
-    <w:p>
-      <w:pPr>
-        <w:rPr>
+        <w:t>http://www.cryptopp.com/</w:t>
+      </w:r>
+    </w:p>
+    <w:p>
+      <w:pPr>
+        <w:spacing w:after="0"/>
+        <w:rPr>
+          <w:rFonts w:ascii="Times New Roman" w:hAnsi="Times New Roman" w:cs="Times New Roman"/>
+          <w:sz w:val="28"/>
+          <w:szCs w:val="28"/>
           <w:lang w:val="en-US"/>
         </w:rPr>
       </w:pPr>
-      <w:hyperlink r:id="rId9" w:history="1">
-        <w:r>
-          <w:rPr>
-            <w:rStyle w:val="a9"/>
-            <w:lang w:val="en-US"/>
-          </w:rPr>
-          <w:t>http://ru.wikipedia.org/wiki/Раздел_диска</w:t>
-        </w:r>
-      </w:hyperlink>
-    </w:p>
-    <w:p>
-      <w:pPr>
-        <w:rPr>
+      <w:r>
+        <w:rPr>
+          <w:rFonts w:ascii="Times New Roman" w:hAnsi="Times New Roman" w:cs="Times New Roman"/>
+          <w:sz w:val="28"/>
+          <w:szCs w:val="28"/>
           <w:lang w:val="en-US"/>
         </w:rPr>
-      </w:pPr>
-    </w:p>
-    <w:p>
-      <w:pPr>
-        <w:rPr>
-          <w:sz w:val="28"/>
-          <w:szCs w:val="28"/>
-          <w:lang w:val="en-US"/>
-        </w:rPr>
-      </w:pPr>
-      <w:r>
-        <w:rPr>
-          <w:sz w:val="28"/>
-          <w:szCs w:val="28"/>
-          <w:lang w:val="en-US"/>
-        </w:rPr>
-        <w:t xml:space="preserve">1. </w:t>
-      </w:r>
-    </w:p>
-    <w:p>
-      <w:pPr>
-        <w:rPr>
-          <w:sz w:val="28"/>
-          <w:szCs w:val="28"/>
-          <w:lang w:val="en-US"/>
-        </w:rPr>
-      </w:pPr>
-      <w:r>
-        <w:rPr>
-          <w:sz w:val="28"/>
-          <w:szCs w:val="28"/>
-          <w:lang w:val="en-US"/>
-        </w:rPr>
-        <w:t xml:space="preserve">2. </w:t>
-      </w:r>
-      <w:hyperlink r:id="rId10" w:history="1">
-        <w:r>
-          <w:rPr>
-            <w:rStyle w:val="a9"/>
-            <w:sz w:val="28"/>
-            <w:szCs w:val="28"/>
-            <w:lang w:val="en-US"/>
-          </w:rPr>
-          <w:t>http://www.codenet.ru/progr/cpp/c-vs-cpp/</w:t>
-        </w:r>
-      </w:hyperlink>
-    </w:p>
-    <w:p>
-      <w:pPr>
-        <w:rPr>
-          <w:sz w:val="28"/>
-          <w:szCs w:val="28"/>
-          <w:lang w:val="en-US"/>
-        </w:rPr>
-      </w:pPr>
-      <w:r>
-        <w:rPr>
-          <w:sz w:val="28"/>
-          <w:szCs w:val="28"/>
-          <w:lang w:val="en-US"/>
-        </w:rPr>
         <w:t xml:space="preserve">3. </w:t>
       </w:r>
-      <w:r>
-        <w:rPr>
-          <w:sz w:val="28"/>
-          <w:szCs w:val="28"/>
-          <w:lang w:val="en-US"/>
-        </w:rPr>
-        <w:t>https://ru.wikipedia.org/wiki/RSA</w:t>
-      </w:r>
-    </w:p>
-    <w:p>
-      <w:pPr>
-        <w:rPr>
-          <w:sz w:val="28"/>
-          <w:szCs w:val="28"/>
-          <w:lang w:val="en-US"/>
-        </w:rPr>
-      </w:pPr>
+    </w:p>
+    <w:p>
+      <w:pPr>
+        <w:spacing w:after="0" w:line="240" w:lineRule="auto"/>
+        <w:rPr>
+          <w:rFonts w:ascii="Times New Roman" w:hAnsi="Times New Roman" w:cs="Times New Roman"/>
+          <w:sz w:val="28"/>
+          <w:szCs w:val="28"/>
+        </w:rPr>
+      </w:pPr>
+      <w:r>
+        <w:rPr>
+          <w:rFonts w:ascii="Times New Roman" w:hAnsi="Times New Roman" w:cs="Times New Roman"/>
+          <w:sz w:val="28"/>
+          <w:szCs w:val="28"/>
+        </w:rPr>
+        <w:t>Заключение</w:t>
+      </w:r>
     </w:p>
     <w:sectPr>
-      <w:footerReference w:type="default" r:id="rId11"/>
+      <w:footerReference w:type="default" r:id="rId8"/>
       <w:pgSz w:w="11906" w:h="16838"/>
       <w:pgMar w:top="1134" w:right="850" w:bottom="1134" w:left="1701" w:header="708" w:footer="708" w:gutter="0"/>
+      <w:pgNumType w:start="3"/>
       <w:cols w:space="708"/>
       <w:titlePg/>
       <w:docGrid w:linePitch="360"/>
@@ -1312,7 +2877,7 @@
             <w:rPr>
               <w:noProof/>
             </w:rPr>
-            <w:t>4</w:t>
+            <w:t>9</w:t>
           </w:r>
         </w:fldSimple>
       </w:p>
@@ -1711,6 +3276,119 @@
     </w:lvl>
   </w:abstractNum>
   <w:abstractNum w:abstractNumId="4">
+    <w:nsid w:val="43CF2B75"/>
+    <w:multiLevelType w:val="hybridMultilevel"/>
+    <w:tmpl w:val="D18C61E8"/>
+    <w:lvl w:ilvl="0" w:tplc="04190001">
+      <w:start w:val="1"/>
+      <w:numFmt w:val="bullet"/>
+      <w:lvlText w:val=""/>
+      <w:lvlJc w:val="left"/>
+      <w:pPr>
+        <w:ind w:left="720" w:hanging="360"/>
+      </w:pPr>
+      <w:rPr>
+        <w:rFonts w:ascii="Symbol" w:hAnsi="Symbol" w:hint="default"/>
+      </w:rPr>
+    </w:lvl>
+    <w:lvl w:ilvl="1" w:tplc="04190003" w:tentative="1">
+      <w:start w:val="1"/>
+      <w:numFmt w:val="bullet"/>
+      <w:lvlText w:val="o"/>
+      <w:lvlJc w:val="left"/>
+      <w:pPr>
+        <w:ind w:left="1440" w:hanging="360"/>
+      </w:pPr>
+      <w:rPr>
+        <w:rFonts w:ascii="Courier New" w:hAnsi="Courier New" w:cs="Courier New" w:hint="default"/>
+      </w:rPr>
+    </w:lvl>
+    <w:lvl w:ilvl="2" w:tplc="04190005" w:tentative="1">
+      <w:start w:val="1"/>
+      <w:numFmt w:val="bullet"/>
+      <w:lvlText w:val=""/>
+      <w:lvlJc w:val="left"/>
+      <w:pPr>
+        <w:ind w:left="2160" w:hanging="360"/>
+      </w:pPr>
+      <w:rPr>
+        <w:rFonts w:ascii="Wingdings" w:hAnsi="Wingdings" w:hint="default"/>
+      </w:rPr>
+    </w:lvl>
+    <w:lvl w:ilvl="3" w:tplc="04190001" w:tentative="1">
+      <w:start w:val="1"/>
+      <w:numFmt w:val="bullet"/>
+      <w:lvlText w:val=""/>
+      <w:lvlJc w:val="left"/>
+      <w:pPr>
+        <w:ind w:left="2880" w:hanging="360"/>
+      </w:pPr>
+      <w:rPr>
+        <w:rFonts w:ascii="Symbol" w:hAnsi="Symbol" w:hint="default"/>
+      </w:rPr>
+    </w:lvl>
+    <w:lvl w:ilvl="4" w:tplc="04190003" w:tentative="1">
+      <w:start w:val="1"/>
+      <w:numFmt w:val="bullet"/>
+      <w:lvlText w:val="o"/>
+      <w:lvlJc w:val="left"/>
+      <w:pPr>
+        <w:ind w:left="3600" w:hanging="360"/>
+      </w:pPr>
+      <w:rPr>
+        <w:rFonts w:ascii="Courier New" w:hAnsi="Courier New" w:cs="Courier New" w:hint="default"/>
+      </w:rPr>
+    </w:lvl>
+    <w:lvl w:ilvl="5" w:tplc="04190005" w:tentative="1">
+      <w:start w:val="1"/>
+      <w:numFmt w:val="bullet"/>
+      <w:lvlText w:val=""/>
+      <w:lvlJc w:val="left"/>
+      <w:pPr>
+        <w:ind w:left="4320" w:hanging="360"/>
+      </w:pPr>
+      <w:rPr>
+        <w:rFonts w:ascii="Wingdings" w:hAnsi="Wingdings" w:hint="default"/>
+      </w:rPr>
+    </w:lvl>
+    <w:lvl w:ilvl="6" w:tplc="04190001" w:tentative="1">
+      <w:start w:val="1"/>
+      <w:numFmt w:val="bullet"/>
+      <w:lvlText w:val=""/>
+      <w:lvlJc w:val="left"/>
+      <w:pPr>
+        <w:ind w:left="5040" w:hanging="360"/>
+      </w:pPr>
+      <w:rPr>
+        <w:rFonts w:ascii="Symbol" w:hAnsi="Symbol" w:hint="default"/>
+      </w:rPr>
+    </w:lvl>
+    <w:lvl w:ilvl="7" w:tplc="04190003" w:tentative="1">
+      <w:start w:val="1"/>
+      <w:numFmt w:val="bullet"/>
+      <w:lvlText w:val="o"/>
+      <w:lvlJc w:val="left"/>
+      <w:pPr>
+        <w:ind w:left="5760" w:hanging="360"/>
+      </w:pPr>
+      <w:rPr>
+        <w:rFonts w:ascii="Courier New" w:hAnsi="Courier New" w:cs="Courier New" w:hint="default"/>
+      </w:rPr>
+    </w:lvl>
+    <w:lvl w:ilvl="8" w:tplc="04190005" w:tentative="1">
+      <w:start w:val="1"/>
+      <w:numFmt w:val="bullet"/>
+      <w:lvlText w:val=""/>
+      <w:lvlJc w:val="left"/>
+      <w:pPr>
+        <w:ind w:left="6480" w:hanging="360"/>
+      </w:pPr>
+      <w:rPr>
+        <w:rFonts w:ascii="Wingdings" w:hAnsi="Wingdings" w:hint="default"/>
+      </w:rPr>
+    </w:lvl>
+  </w:abstractNum>
+  <w:abstractNum w:abstractNumId="5">
     <w:nsid w:val="5C5E3EF0"/>
     <w:multiLevelType w:val="multilevel"/>
     <w:tmpl w:val="B6A4560E"/>
@@ -1831,11 +3509,184 @@
       </w:rPr>
     </w:lvl>
   </w:abstractNum>
+  <w:abstractNum w:abstractNumId="6">
+    <w:nsid w:val="7A4F6EC7"/>
+    <w:multiLevelType w:val="hybridMultilevel"/>
+    <w:tmpl w:val="54A010D4"/>
+    <w:lvl w:ilvl="0" w:tplc="04190001">
+      <w:start w:val="1"/>
+      <w:numFmt w:val="bullet"/>
+      <w:lvlText w:val=""/>
+      <w:lvlJc w:val="left"/>
+      <w:pPr>
+        <w:ind w:left="720" w:hanging="360"/>
+      </w:pPr>
+      <w:rPr>
+        <w:rFonts w:ascii="Symbol" w:hAnsi="Symbol" w:hint="default"/>
+      </w:rPr>
+    </w:lvl>
+    <w:lvl w:ilvl="1" w:tplc="04190003" w:tentative="1">
+      <w:start w:val="1"/>
+      <w:numFmt w:val="bullet"/>
+      <w:lvlText w:val="o"/>
+      <w:lvlJc w:val="left"/>
+      <w:pPr>
+        <w:ind w:left="1440" w:hanging="360"/>
+      </w:pPr>
+      <w:rPr>
+        <w:rFonts w:ascii="Courier New" w:hAnsi="Courier New" w:cs="Courier New" w:hint="default"/>
+      </w:rPr>
+    </w:lvl>
+    <w:lvl w:ilvl="2" w:tplc="04190005" w:tentative="1">
+      <w:start w:val="1"/>
+      <w:numFmt w:val="bullet"/>
+      <w:lvlText w:val=""/>
+      <w:lvlJc w:val="left"/>
+      <w:pPr>
+        <w:ind w:left="2160" w:hanging="360"/>
+      </w:pPr>
+      <w:rPr>
+        <w:rFonts w:ascii="Wingdings" w:hAnsi="Wingdings" w:hint="default"/>
+      </w:rPr>
+    </w:lvl>
+    <w:lvl w:ilvl="3" w:tplc="04190001" w:tentative="1">
+      <w:start w:val="1"/>
+      <w:numFmt w:val="bullet"/>
+      <w:lvlText w:val=""/>
+      <w:lvlJc w:val="left"/>
+      <w:pPr>
+        <w:ind w:left="2880" w:hanging="360"/>
+      </w:pPr>
+      <w:rPr>
+        <w:rFonts w:ascii="Symbol" w:hAnsi="Symbol" w:hint="default"/>
+      </w:rPr>
+    </w:lvl>
+    <w:lvl w:ilvl="4" w:tplc="04190003" w:tentative="1">
+      <w:start w:val="1"/>
+      <w:numFmt w:val="bullet"/>
+      <w:lvlText w:val="o"/>
+      <w:lvlJc w:val="left"/>
+      <w:pPr>
+        <w:ind w:left="3600" w:hanging="360"/>
+      </w:pPr>
+      <w:rPr>
+        <w:rFonts w:ascii="Courier New" w:hAnsi="Courier New" w:cs="Courier New" w:hint="default"/>
+      </w:rPr>
+    </w:lvl>
+    <w:lvl w:ilvl="5" w:tplc="04190005" w:tentative="1">
+      <w:start w:val="1"/>
+      <w:numFmt w:val="bullet"/>
+      <w:lvlText w:val=""/>
+      <w:lvlJc w:val="left"/>
+      <w:pPr>
+        <w:ind w:left="4320" w:hanging="360"/>
+      </w:pPr>
+      <w:rPr>
+        <w:rFonts w:ascii="Wingdings" w:hAnsi="Wingdings" w:hint="default"/>
+      </w:rPr>
+    </w:lvl>
+    <w:lvl w:ilvl="6" w:tplc="04190001" w:tentative="1">
+      <w:start w:val="1"/>
+      <w:numFmt w:val="bullet"/>
+      <w:lvlText w:val=""/>
+      <w:lvlJc w:val="left"/>
+      <w:pPr>
+        <w:ind w:left="5040" w:hanging="360"/>
+      </w:pPr>
+      <w:rPr>
+        <w:rFonts w:ascii="Symbol" w:hAnsi="Symbol" w:hint="default"/>
+      </w:rPr>
+    </w:lvl>
+    <w:lvl w:ilvl="7" w:tplc="04190003" w:tentative="1">
+      <w:start w:val="1"/>
+      <w:numFmt w:val="bullet"/>
+      <w:lvlText w:val="o"/>
+      <w:lvlJc w:val="left"/>
+      <w:pPr>
+        <w:ind w:left="5760" w:hanging="360"/>
+      </w:pPr>
+      <w:rPr>
+        <w:rFonts w:ascii="Courier New" w:hAnsi="Courier New" w:cs="Courier New" w:hint="default"/>
+      </w:rPr>
+    </w:lvl>
+    <w:lvl w:ilvl="8" w:tplc="04190005" w:tentative="1">
+      <w:start w:val="1"/>
+      <w:numFmt w:val="bullet"/>
+      <w:lvlText w:val=""/>
+      <w:lvlJc w:val="left"/>
+      <w:pPr>
+        <w:ind w:left="6480" w:hanging="360"/>
+      </w:pPr>
+      <w:rPr>
+        <w:rFonts w:ascii="Wingdings" w:hAnsi="Wingdings" w:hint="default"/>
+      </w:rPr>
+    </w:lvl>
+  </w:abstractNum>
+  <w:abstractNum w:abstractNumId="7">
+    <w:nsid w:val="7A852630"/>
+    <w:multiLevelType w:val="multilevel"/>
+    <w:tmpl w:val="4EA6A9B6"/>
+    <w:lvl w:ilvl="0">
+      <w:start w:val="1"/>
+      <w:numFmt w:val="bullet"/>
+      <w:lvlText w:val=""/>
+      <w:lvlJc w:val="left"/>
+      <w:pPr>
+        <w:tabs>
+          <w:tab w:val="num" w:pos="720"/>
+        </w:tabs>
+        <w:ind w:left="720" w:hanging="360"/>
+      </w:pPr>
+      <w:rPr>
+        <w:rFonts w:ascii="Symbol" w:hAnsi="Symbol" w:cs="Symbol" w:hint="default"/>
+      </w:rPr>
+    </w:lvl>
+    <w:lvl w:ilvl="1">
+      <w:numFmt w:val="decimal"/>
+      <w:lvlText w:val=""/>
+      <w:lvlJc w:val="left"/>
+    </w:lvl>
+    <w:lvl w:ilvl="2">
+      <w:numFmt w:val="decimal"/>
+      <w:lvlText w:val=""/>
+      <w:lvlJc w:val="left"/>
+    </w:lvl>
+    <w:lvl w:ilvl="3">
+      <w:numFmt w:val="decimal"/>
+      <w:lvlText w:val=""/>
+      <w:lvlJc w:val="left"/>
+    </w:lvl>
+    <w:lvl w:ilvl="4">
+      <w:numFmt w:val="decimal"/>
+      <w:lvlText w:val=""/>
+      <w:lvlJc w:val="left"/>
+    </w:lvl>
+    <w:lvl w:ilvl="5">
+      <w:numFmt w:val="decimal"/>
+      <w:lvlText w:val=""/>
+      <w:lvlJc w:val="left"/>
+    </w:lvl>
+    <w:lvl w:ilvl="6">
+      <w:numFmt w:val="decimal"/>
+      <w:lvlText w:val=""/>
+      <w:lvlJc w:val="left"/>
+    </w:lvl>
+    <w:lvl w:ilvl="7">
+      <w:numFmt w:val="decimal"/>
+      <w:lvlText w:val=""/>
+      <w:lvlJc w:val="left"/>
+    </w:lvl>
+    <w:lvl w:ilvl="8">
+      <w:numFmt w:val="decimal"/>
+      <w:lvlText w:val=""/>
+      <w:lvlJc w:val="left"/>
+    </w:lvl>
+  </w:abstractNum>
   <w:num w:numId="1">
     <w:abstractNumId w:val="2"/>
   </w:num>
   <w:num w:numId="2">
-    <w:abstractNumId w:val="4"/>
+    <w:abstractNumId w:val="5"/>
   </w:num>
   <w:num w:numId="3">
     <w:abstractNumId w:val="1"/>
@@ -1845,6 +3696,15 @@
   </w:num>
   <w:num w:numId="5">
     <w:abstractNumId w:val="3"/>
+  </w:num>
+  <w:num w:numId="6">
+    <w:abstractNumId w:val="7"/>
+  </w:num>
+  <w:num w:numId="7">
+    <w:abstractNumId w:val="6"/>
+  </w:num>
+  <w:num w:numId="8">
+    <w:abstractNumId w:val="4"/>
   </w:num>
 </w:numbering>
 </file>
@@ -1892,6 +3752,7 @@
     <w:lsdException w:name="Subtitle" w:semiHidden="0" w:uiPriority="11" w:unhideWhenUsed="0" w:qFormat="1"/>
     <w:lsdException w:name="Strong" w:semiHidden="0" w:uiPriority="22" w:unhideWhenUsed="0" w:qFormat="1"/>
     <w:lsdException w:name="Emphasis" w:semiHidden="0" w:uiPriority="20" w:unhideWhenUsed="0" w:qFormat="1"/>
+    <w:lsdException w:name="Normal (Web)" w:uiPriority="0" w:qFormat="1"/>
     <w:lsdException w:name="Table Grid" w:semiHidden="0" w:uiPriority="59" w:unhideWhenUsed="0"/>
     <w:lsdException w:name="Placeholder Text" w:unhideWhenUsed="0"/>
     <w:lsdException w:name="No Spacing" w:semiHidden="0" w:uiPriority="1" w:unhideWhenUsed="0" w:qFormat="1"/>
@@ -2058,9 +3919,32 @@
       <w:szCs w:val="26"/>
     </w:rPr>
   </w:style>
+  <w:style w:type="paragraph" w:styleId="3">
+    <w:name w:val="heading 3"/>
+    <w:basedOn w:val="a"/>
+    <w:next w:val="a"/>
+    <w:link w:val="30"/>
+    <w:uiPriority w:val="9"/>
+    <w:unhideWhenUsed/>
+    <w:qFormat/>
+    <w:rsid w:val="00706752"/>
+    <w:pPr>
+      <w:keepNext/>
+      <w:keepLines/>
+      <w:spacing w:before="200" w:after="0"/>
+      <w:outlineLvl w:val="2"/>
+    </w:pPr>
+    <w:rPr>
+      <w:rFonts w:asciiTheme="majorHAnsi" w:eastAsiaTheme="majorEastAsia" w:hAnsiTheme="majorHAnsi" w:cstheme="majorBidi"/>
+      <w:b/>
+      <w:bCs/>
+      <w:color w:val="4F81BD" w:themeColor="accent1"/>
+    </w:rPr>
+  </w:style>
   <w:style w:type="character" w:default="1" w:styleId="a0">
     <w:name w:val="Default Paragraph Font"/>
     <w:uiPriority w:val="1"/>
+    <w:semiHidden/>
     <w:unhideWhenUsed/>
   </w:style>
   <w:style w:type="table" w:default="1" w:styleId="a1">
@@ -2246,13 +4130,12 @@
       <w:rFonts w:eastAsiaTheme="minorEastAsia"/>
     </w:rPr>
   </w:style>
-  <w:style w:type="paragraph" w:styleId="3">
+  <w:style w:type="paragraph" w:styleId="31">
     <w:name w:val="toc 3"/>
     <w:basedOn w:val="a"/>
     <w:next w:val="a"/>
     <w:autoRedefine/>
     <w:uiPriority w:val="39"/>
-    <w:semiHidden/>
     <w:unhideWhenUsed/>
     <w:qFormat/>
     <w:rsid w:val="00563112"/>
@@ -2278,6 +4161,36 @@
       <w:color w:val="4F81BD" w:themeColor="accent1"/>
       <w:sz w:val="26"/>
       <w:szCs w:val="26"/>
+    </w:rPr>
+  </w:style>
+  <w:style w:type="paragraph" w:styleId="ac">
+    <w:name w:val="Normal (Web)"/>
+    <w:basedOn w:val="a"/>
+    <w:qFormat/>
+    <w:rsid w:val="008F7586"/>
+    <w:pPr>
+      <w:widowControl w:val="0"/>
+      <w:suppressAutoHyphens/>
+      <w:spacing w:before="280" w:after="280" w:line="240" w:lineRule="auto"/>
+    </w:pPr>
+    <w:rPr>
+      <w:rFonts w:ascii="Liberation Serif" w:eastAsia="SimSun" w:hAnsi="Liberation Serif" w:cs="Mangal"/>
+      <w:sz w:val="24"/>
+      <w:szCs w:val="24"/>
+      <w:lang w:val="be-BY" w:eastAsia="zh-CN" w:bidi="hi-IN"/>
+    </w:rPr>
+  </w:style>
+  <w:style w:type="character" w:customStyle="1" w:styleId="30">
+    <w:name w:val="Заголовок 3 Знак"/>
+    <w:basedOn w:val="a0"/>
+    <w:link w:val="3"/>
+    <w:uiPriority w:val="9"/>
+    <w:rsid w:val="00706752"/>
+    <w:rPr>
+      <w:rFonts w:asciiTheme="majorHAnsi" w:eastAsiaTheme="majorEastAsia" w:hAnsiTheme="majorHAnsi" w:cstheme="majorBidi"/>
+      <w:b/>
+      <w:bCs/>
+      <w:color w:val="4F81BD" w:themeColor="accent1"/>
     </w:rPr>
   </w:style>
 </w:styles>
@@ -2571,7 +4484,7 @@
 </file>
 
 <file path=customXml/itemProps1.xml><?xml version="1.0" encoding="utf-8"?>
-<ds:datastoreItem xmlns:ds="http://schemas.openxmlformats.org/officeDocument/2006/customXml" ds:itemID="{5150A368-DD31-4D2B-8D50-D1C1F3D6C8F3}">
+<ds:datastoreItem xmlns:ds="http://schemas.openxmlformats.org/officeDocument/2006/customXml" ds:itemID="{A22F82B1-3294-4B0C-B442-F6936387E946}">
   <ds:schemaRefs>
     <ds:schemaRef ds:uri="http://schemas.openxmlformats.org/officeDocument/2006/bibliography"/>
   </ds:schemaRefs>

</xml_diff>